<commit_message>
Commiting on 16th May 2020
</commit_message>
<xml_diff>
--- a/Youtube Tutorials/ReactjsTheNetNinja/Reactjs.docx
+++ b/Youtube Tutorials/ReactjsTheNetNinja/Reactjs.docx
@@ -4098,7 +4098,7 @@
         </w:rPr>
         <w:t xml:space="preserve">We will go to this link </w:t>
       </w:r>
-      <w:hyperlink r:id="rId6" w:history="1">
+      <w:hyperlink r:id="rId6" w:anchor="installation" w:history="1">
         <w:r>
           <w:rPr>
             <w:rStyle w:val="Hyperlink"/>
@@ -7371,10 +7371,718 @@
       <w:pPr>
         <w:rPr>
           <w:rFonts w:ascii="Times New Roman" w:hAnsi="Times New Roman" w:cs="Times New Roman"/>
+          <w:sz w:val="32"/>
+          <w:szCs w:val="32"/>
+        </w:rPr>
+      </w:pPr>
+    </w:p>
+    <w:p>
+      <w:pPr>
+        <w:rPr>
+          <w:rFonts w:ascii="Times New Roman" w:hAnsi="Times New Roman" w:cs="Times New Roman"/>
+          <w:sz w:val="32"/>
+          <w:szCs w:val="32"/>
+        </w:rPr>
+      </w:pPr>
+    </w:p>
+    <w:p>
+      <w:pPr>
+        <w:rPr>
+          <w:rFonts w:ascii="Times New Roman" w:hAnsi="Times New Roman" w:cs="Times New Roman"/>
+          <w:sz w:val="32"/>
+          <w:szCs w:val="32"/>
+        </w:rPr>
+      </w:pPr>
+    </w:p>
+    <w:p>
+      <w:pPr>
+        <w:rPr>
+          <w:rFonts w:ascii="Times New Roman" w:hAnsi="Times New Roman" w:cs="Times New Roman"/>
+          <w:sz w:val="32"/>
+          <w:szCs w:val="32"/>
+        </w:rPr>
+      </w:pPr>
+    </w:p>
+    <w:p>
+      <w:pPr>
+        <w:rPr>
+          <w:rFonts w:ascii="Times New Roman" w:hAnsi="Times New Roman" w:cs="Times New Roman"/>
+          <w:sz w:val="32"/>
+          <w:szCs w:val="32"/>
+        </w:rPr>
+      </w:pPr>
+    </w:p>
+    <w:p>
+      <w:pPr>
+        <w:rPr>
+          <w:rFonts w:ascii="Times New Roman" w:hAnsi="Times New Roman" w:cs="Times New Roman"/>
+          <w:sz w:val="32"/>
+          <w:szCs w:val="32"/>
+        </w:rPr>
+      </w:pPr>
+    </w:p>
+    <w:p>
+      <w:pPr>
+        <w:rPr>
+          <w:rFonts w:ascii="Times New Roman" w:hAnsi="Times New Roman" w:cs="Times New Roman"/>
+          <w:sz w:val="32"/>
+          <w:szCs w:val="32"/>
+        </w:rPr>
+      </w:pPr>
+    </w:p>
+    <w:p>
+      <w:pPr>
+        <w:rPr>
+          <w:rFonts w:ascii="Times New Roman" w:hAnsi="Times New Roman" w:cs="Times New Roman"/>
+          <w:sz w:val="32"/>
+          <w:szCs w:val="32"/>
+        </w:rPr>
+      </w:pPr>
+    </w:p>
+    <w:p>
+      <w:pPr>
+        <w:rPr>
+          <w:rFonts w:ascii="Times New Roman" w:hAnsi="Times New Roman" w:cs="Times New Roman"/>
+          <w:sz w:val="32"/>
+          <w:szCs w:val="32"/>
+        </w:rPr>
+      </w:pPr>
+    </w:p>
+    <w:p>
+      <w:pPr>
+        <w:rPr>
+          <w:rFonts w:ascii="Times New Roman" w:hAnsi="Times New Roman" w:cs="Times New Roman"/>
+          <w:sz w:val="32"/>
+          <w:szCs w:val="32"/>
+        </w:rPr>
+      </w:pPr>
+    </w:p>
+    <w:p>
+      <w:pPr>
+        <w:rPr>
+          <w:rFonts w:ascii="Times New Roman" w:hAnsi="Times New Roman" w:cs="Times New Roman"/>
+          <w:sz w:val="32"/>
+          <w:szCs w:val="32"/>
+        </w:rPr>
+      </w:pPr>
+    </w:p>
+    <w:p>
+      <w:pPr>
+        <w:rPr>
+          <w:rFonts w:ascii="Times New Roman" w:hAnsi="Times New Roman" w:cs="Times New Roman"/>
+          <w:sz w:val="32"/>
+          <w:szCs w:val="32"/>
+        </w:rPr>
+      </w:pPr>
+    </w:p>
+    <w:p>
+      <w:pPr>
+        <w:rPr>
+          <w:rFonts w:ascii="Times New Roman" w:hAnsi="Times New Roman" w:cs="Times New Roman"/>
+          <w:sz w:val="32"/>
+          <w:szCs w:val="32"/>
+        </w:rPr>
+      </w:pPr>
+    </w:p>
+    <w:p>
+      <w:pPr>
+        <w:rPr>
+          <w:rFonts w:ascii="Times New Roman" w:hAnsi="Times New Roman" w:cs="Times New Roman"/>
+          <w:sz w:val="32"/>
+          <w:szCs w:val="32"/>
+        </w:rPr>
+      </w:pPr>
+    </w:p>
+    <w:p>
+      <w:pPr>
+        <w:rPr>
+          <w:rFonts w:ascii="Times New Roman" w:hAnsi="Times New Roman" w:cs="Times New Roman"/>
+          <w:sz w:val="32"/>
+          <w:szCs w:val="32"/>
+          <w:u w:val="single"/>
+        </w:rPr>
+      </w:pPr>
+    </w:p>
+    <w:p>
+      <w:pPr>
+        <w:rPr>
+          <w:rFonts w:ascii="Times New Roman" w:hAnsi="Times New Roman" w:cs="Times New Roman"/>
+          <w:sz w:val="32"/>
+          <w:szCs w:val="32"/>
+          <w:u w:val="single"/>
+        </w:rPr>
+      </w:pPr>
+    </w:p>
+    <w:p>
+      <w:pPr>
+        <w:jc w:val="center"/>
+        <w:rPr>
+          <w:rFonts w:ascii="Times New Roman" w:hAnsi="Times New Roman" w:cs="Times New Roman"/>
+          <w:sz w:val="32"/>
+          <w:szCs w:val="32"/>
+        </w:rPr>
+      </w:pPr>
+      <w:r>
+        <w:rPr>
+          <w:rFonts w:ascii="Times New Roman" w:hAnsi="Times New Roman" w:cs="Times New Roman"/>
           <w:b/>
           <w:bCs/>
           <w:sz w:val="32"/>
           <w:szCs w:val="32"/>
+          <w:u w:val="single"/>
+        </w:rPr>
+        <w:lastRenderedPageBreak/>
+        <w:t>COMPONENT STATE</w:t>
+      </w:r>
+    </w:p>
+    <w:p>
+      <w:pPr>
+        <w:pStyle w:val="ListParagraph"/>
+        <w:numPr>
+          <w:ilvl w:val="0"/>
+          <w:numId w:val="1"/>
+        </w:numPr>
+        <w:rPr>
+          <w:rFonts w:ascii="Times New Roman" w:hAnsi="Times New Roman" w:cs="Times New Roman"/>
+          <w:sz w:val="32"/>
+          <w:szCs w:val="32"/>
+        </w:rPr>
+      </w:pPr>
+      <w:r>
+        <w:rPr>
+          <w:rFonts w:ascii="Times New Roman" w:hAnsi="Times New Roman" w:cs="Times New Roman"/>
+          <w:sz w:val="32"/>
+          <w:szCs w:val="32"/>
+        </w:rPr>
+        <w:t xml:space="preserve">Component state describes the state of component which </w:t>
+      </w:r>
+      <w:r>
+        <w:rPr>
+          <w:rFonts w:ascii="Times New Roman" w:hAnsi="Times New Roman" w:cs="Times New Roman"/>
+          <w:sz w:val="32"/>
+          <w:szCs w:val="32"/>
+        </w:rPr>
+        <w:t xml:space="preserve">means state of data or UI of the </w:t>
+      </w:r>
+      <w:r>
+        <w:rPr>
+          <w:rFonts w:ascii="Times New Roman" w:hAnsi="Times New Roman" w:cs="Times New Roman"/>
+          <w:sz w:val="32"/>
+          <w:szCs w:val="32"/>
+        </w:rPr>
+        <w:t xml:space="preserve">component. </w:t>
+      </w:r>
+      <w:r>
+        <w:rPr>
+          <w:rFonts w:ascii="Times New Roman" w:hAnsi="Times New Roman" w:cs="Times New Roman"/>
+          <w:sz w:val="32"/>
+          <w:szCs w:val="32"/>
+        </w:rPr>
+        <w:t>As data in our component is dynamic and forever changing.</w:t>
+      </w:r>
+    </w:p>
+    <w:p>
+      <w:pPr>
+        <w:pStyle w:val="ListParagraph"/>
+        <w:numPr>
+          <w:ilvl w:val="0"/>
+          <w:numId w:val="1"/>
+        </w:numPr>
+        <w:rPr>
+          <w:rFonts w:ascii="Times New Roman" w:hAnsi="Times New Roman" w:cs="Times New Roman"/>
+          <w:sz w:val="32"/>
+          <w:szCs w:val="32"/>
+        </w:rPr>
+      </w:pPr>
+      <w:r>
+        <w:rPr>
+          <w:rFonts w:ascii="Times New Roman" w:hAnsi="Times New Roman" w:cs="Times New Roman"/>
+          <w:sz w:val="32"/>
+          <w:szCs w:val="32"/>
+        </w:rPr>
+        <w:t xml:space="preserve"> For example: - we have component for shopping cart on a website. State of that component is the JavaScript object and it look something like this.</w:t>
+      </w:r>
+    </w:p>
+    <w:p>
+      <w:pPr>
+        <w:pStyle w:val="ListParagraph"/>
+        <w:numPr>
+          <w:ilvl w:val="0"/>
+          <w:numId w:val="1"/>
+        </w:numPr>
+        <w:rPr>
+          <w:rFonts w:ascii="Times New Roman" w:hAnsi="Times New Roman" w:cs="Times New Roman"/>
+          <w:sz w:val="32"/>
+          <w:szCs w:val="32"/>
+        </w:rPr>
+      </w:pPr>
+      <w:r>
+        <w:rPr>
+          <w:noProof/>
+          <w:lang w:eastAsia="en-IN"/>
+        </w:rPr>
+        <w:drawing>
+          <wp:anchor distT="0" distB="0" distL="114300" distR="114300" simplePos="0" relativeHeight="251658240" behindDoc="0" locked="0" layoutInCell="1" allowOverlap="1">
+            <wp:simplePos x="0" y="0"/>
+            <wp:positionH relativeFrom="column">
+              <wp:posOffset>457200</wp:posOffset>
+            </wp:positionH>
+            <wp:positionV relativeFrom="paragraph">
+              <wp:posOffset>-1270</wp:posOffset>
+            </wp:positionV>
+            <wp:extent cx="5731510" cy="2445385"/>
+            <wp:effectExtent l="0" t="0" r="2540" b="0"/>
+            <wp:wrapTopAndBottom/>
+            <wp:docPr id="1" name="Picture 1"/>
+            <wp:cNvGraphicFramePr>
+              <a:graphicFrameLocks xmlns:a="http://schemas.openxmlformats.org/drawingml/2006/main" noChangeAspect="1"/>
+            </wp:cNvGraphicFramePr>
+            <a:graphic xmlns:a="http://schemas.openxmlformats.org/drawingml/2006/main">
+              <a:graphicData uri="http://schemas.openxmlformats.org/drawingml/2006/picture">
+                <pic:pic xmlns:pic="http://schemas.openxmlformats.org/drawingml/2006/picture">
+                  <pic:nvPicPr>
+                    <pic:cNvPr id="1" name="Component State Example.png"/>
+                    <pic:cNvPicPr/>
+                  </pic:nvPicPr>
+                  <pic:blipFill>
+                    <a:blip r:embed="rId7">
+                      <a:extLst>
+                        <a:ext uri="{28A0092B-C50C-407E-A947-70E740481C1C}">
+                          <a14:useLocalDpi xmlns:a14="http://schemas.microsoft.com/office/drawing/2010/main" val="0"/>
+                        </a:ext>
+                      </a:extLst>
+                    </a:blip>
+                    <a:stretch>
+                      <a:fillRect/>
+                    </a:stretch>
+                  </pic:blipFill>
+                  <pic:spPr>
+                    <a:xfrm>
+                      <a:off x="0" y="0"/>
+                      <a:ext cx="5731510" cy="2445385"/>
+                    </a:xfrm>
+                    <a:prstGeom prst="rect">
+                      <a:avLst/>
+                    </a:prstGeom>
+                  </pic:spPr>
+                </pic:pic>
+              </a:graphicData>
+            </a:graphic>
+          </wp:anchor>
+        </w:drawing>
+      </w:r>
+      <w:r>
+        <w:rPr>
+          <w:rFonts w:ascii="Times New Roman" w:hAnsi="Times New Roman" w:cs="Times New Roman"/>
+          <w:sz w:val="32"/>
+          <w:szCs w:val="32"/>
+        </w:rPr>
+        <w:t>So we have an object and a property called items. Which is an array of objects where each object represents the item in the shopping cart</w:t>
+      </w:r>
+      <w:r>
+        <w:rPr>
+          <w:rFonts w:ascii="Times New Roman" w:hAnsi="Times New Roman" w:cs="Times New Roman"/>
+          <w:sz w:val="32"/>
+          <w:szCs w:val="32"/>
+        </w:rPr>
+        <w:t>. This is the state of that component.</w:t>
+      </w:r>
+    </w:p>
+    <w:p>
+      <w:pPr>
+        <w:pStyle w:val="ListParagraph"/>
+        <w:numPr>
+          <w:ilvl w:val="0"/>
+          <w:numId w:val="1"/>
+        </w:numPr>
+        <w:rPr>
+          <w:rFonts w:ascii="Times New Roman" w:hAnsi="Times New Roman" w:cs="Times New Roman"/>
+          <w:sz w:val="32"/>
+          <w:szCs w:val="32"/>
+        </w:rPr>
+      </w:pPr>
+      <w:r>
+        <w:rPr>
+          <w:rFonts w:ascii="Times New Roman" w:hAnsi="Times New Roman" w:cs="Times New Roman"/>
+          <w:sz w:val="32"/>
+          <w:szCs w:val="32"/>
+        </w:rPr>
+        <w:t>Suppose we add another item to the shopping cart then we will add new object to the shopping cart.</w:t>
+      </w:r>
+    </w:p>
+    <w:p>
+      <w:pPr>
+        <w:pStyle w:val="ListParagraph"/>
+        <w:numPr>
+          <w:ilvl w:val="0"/>
+          <w:numId w:val="1"/>
+        </w:numPr>
+        <w:rPr>
+          <w:rFonts w:ascii="Times New Roman" w:hAnsi="Times New Roman" w:cs="Times New Roman"/>
+          <w:sz w:val="32"/>
+          <w:szCs w:val="32"/>
+        </w:rPr>
+      </w:pPr>
+      <w:r>
+        <w:rPr>
+          <w:rFonts w:ascii="Times New Roman" w:hAnsi="Times New Roman" w:cs="Times New Roman"/>
+          <w:sz w:val="32"/>
+          <w:szCs w:val="32"/>
+        </w:rPr>
+        <w:t xml:space="preserve">Basically, the idea is to use state of component to dynamically show </w:t>
+      </w:r>
+      <w:r>
+        <w:rPr>
+          <w:rFonts w:ascii="Times New Roman" w:hAnsi="Times New Roman" w:cs="Times New Roman"/>
+          <w:sz w:val="32"/>
+          <w:szCs w:val="32"/>
+        </w:rPr>
+        <w:t>the content</w:t>
+      </w:r>
+      <w:r>
+        <w:rPr>
+          <w:rFonts w:ascii="Times New Roman" w:hAnsi="Times New Roman" w:cs="Times New Roman"/>
+          <w:sz w:val="32"/>
+          <w:szCs w:val="32"/>
+        </w:rPr>
+        <w:t xml:space="preserve"> in</w:t>
+      </w:r>
+      <w:r>
+        <w:rPr>
+          <w:rFonts w:ascii="Times New Roman" w:hAnsi="Times New Roman" w:cs="Times New Roman"/>
+          <w:sz w:val="32"/>
+          <w:szCs w:val="32"/>
+        </w:rPr>
+        <w:t>side</w:t>
+      </w:r>
+      <w:r>
+        <w:rPr>
+          <w:rFonts w:ascii="Times New Roman" w:hAnsi="Times New Roman" w:cs="Times New Roman"/>
+          <w:sz w:val="32"/>
+          <w:szCs w:val="32"/>
+        </w:rPr>
+        <w:t xml:space="preserve"> the component.</w:t>
+      </w:r>
+      <w:r>
+        <w:rPr>
+          <w:rFonts w:ascii="Times New Roman" w:hAnsi="Times New Roman" w:cs="Times New Roman"/>
+          <w:sz w:val="32"/>
+          <w:szCs w:val="32"/>
+        </w:rPr>
+        <w:t xml:space="preserve"> So we keeping the state and output on screen, in sync with each other.</w:t>
+      </w:r>
+    </w:p>
+    <w:p>
+      <w:pPr>
+        <w:pStyle w:val="ListParagraph"/>
+        <w:numPr>
+          <w:ilvl w:val="0"/>
+          <w:numId w:val="1"/>
+        </w:numPr>
+        <w:rPr>
+          <w:rFonts w:ascii="Times New Roman" w:hAnsi="Times New Roman" w:cs="Times New Roman"/>
+          <w:sz w:val="32"/>
+          <w:szCs w:val="32"/>
+        </w:rPr>
+      </w:pPr>
+      <w:r>
+        <w:rPr>
+          <w:rFonts w:ascii="Times New Roman" w:hAnsi="Times New Roman" w:cs="Times New Roman"/>
+          <w:noProof/>
+          <w:sz w:val="32"/>
+          <w:szCs w:val="32"/>
+          <w:lang w:eastAsia="en-IN"/>
+        </w:rPr>
+        <w:drawing>
+          <wp:anchor distT="0" distB="0" distL="114300" distR="114300" simplePos="0" relativeHeight="251659264" behindDoc="0" locked="0" layoutInCell="1" allowOverlap="1">
+            <wp:simplePos x="0" y="0"/>
+            <wp:positionH relativeFrom="margin">
+              <wp:posOffset>411480</wp:posOffset>
+            </wp:positionH>
+            <wp:positionV relativeFrom="paragraph">
+              <wp:posOffset>541020</wp:posOffset>
+            </wp:positionV>
+            <wp:extent cx="4906010" cy="1912620"/>
+            <wp:effectExtent l="0" t="0" r="8890" b="0"/>
+            <wp:wrapTopAndBottom/>
+            <wp:docPr id="2" name="Picture 2"/>
+            <wp:cNvGraphicFramePr>
+              <a:graphicFrameLocks xmlns:a="http://schemas.openxmlformats.org/drawingml/2006/main" noChangeAspect="1"/>
+            </wp:cNvGraphicFramePr>
+            <a:graphic xmlns:a="http://schemas.openxmlformats.org/drawingml/2006/main">
+              <a:graphicData uri="http://schemas.openxmlformats.org/drawingml/2006/picture">
+                <pic:pic xmlns:pic="http://schemas.openxmlformats.org/drawingml/2006/picture">
+                  <pic:nvPicPr>
+                    <pic:cNvPr id="2" name="Component State Example2.png"/>
+                    <pic:cNvPicPr/>
+                  </pic:nvPicPr>
+                  <pic:blipFill>
+                    <a:blip r:embed="rId8">
+                      <a:extLst>
+                        <a:ext uri="{28A0092B-C50C-407E-A947-70E740481C1C}">
+                          <a14:useLocalDpi xmlns:a14="http://schemas.microsoft.com/office/drawing/2010/main" val="0"/>
+                        </a:ext>
+                      </a:extLst>
+                    </a:blip>
+                    <a:stretch>
+                      <a:fillRect/>
+                    </a:stretch>
+                  </pic:blipFill>
+                  <pic:spPr>
+                    <a:xfrm>
+                      <a:off x="0" y="0"/>
+                      <a:ext cx="4906010" cy="1912620"/>
+                    </a:xfrm>
+                    <a:prstGeom prst="rect">
+                      <a:avLst/>
+                    </a:prstGeom>
+                  </pic:spPr>
+                </pic:pic>
+              </a:graphicData>
+            </a:graphic>
+            <wp14:sizeRelV relativeFrom="margin">
+              <wp14:pctHeight>0</wp14:pctHeight>
+            </wp14:sizeRelV>
+          </wp:anchor>
+        </w:drawing>
+      </w:r>
+      <w:r>
+        <w:rPr>
+          <w:rFonts w:ascii="Times New Roman" w:hAnsi="Times New Roman" w:cs="Times New Roman"/>
+          <w:sz w:val="32"/>
+          <w:szCs w:val="32"/>
+        </w:rPr>
+        <w:t>Another example: - We can store the UI state of popup component.</w:t>
+      </w:r>
+      <w:r>
+        <w:rPr>
+          <w:rFonts w:ascii="Times New Roman" w:hAnsi="Times New Roman" w:cs="Times New Roman"/>
+          <w:noProof/>
+          <w:sz w:val="32"/>
+          <w:szCs w:val="32"/>
+          <w:lang w:eastAsia="en-IN"/>
+        </w:rPr>
+        <w:t xml:space="preserve"> </w:t>
+      </w:r>
+    </w:p>
+    <w:p>
+      <w:pPr>
+        <w:rPr>
+          <w:rFonts w:ascii="Times New Roman" w:hAnsi="Times New Roman" w:cs="Times New Roman"/>
+          <w:sz w:val="32"/>
+          <w:szCs w:val="32"/>
+        </w:rPr>
+      </w:pPr>
+      <w:r>
+        <w:rPr>
+          <w:rFonts w:ascii="Times New Roman" w:hAnsi="Times New Roman" w:cs="Times New Roman"/>
+          <w:sz w:val="32"/>
+          <w:szCs w:val="32"/>
+        </w:rPr>
+        <w:lastRenderedPageBreak/>
+        <w:t>Our Example of state: -</w:t>
+      </w:r>
+    </w:p>
+    <w:p>
+      <w:pPr>
+        <w:rPr>
+          <w:rFonts w:ascii="Times New Roman" w:hAnsi="Times New Roman" w:cs="Times New Roman"/>
+          <w:sz w:val="32"/>
+          <w:szCs w:val="32"/>
+        </w:rPr>
+      </w:pPr>
+      <w:r>
+        <w:rPr>
+          <w:rFonts w:ascii="Times New Roman" w:hAnsi="Times New Roman" w:cs="Times New Roman"/>
+          <w:noProof/>
+          <w:sz w:val="32"/>
+          <w:szCs w:val="32"/>
+          <w:lang w:eastAsia="en-IN"/>
+        </w:rPr>
+        <w:drawing>
+          <wp:anchor distT="0" distB="0" distL="114300" distR="114300" simplePos="0" relativeHeight="251660288" behindDoc="0" locked="0" layoutInCell="1" allowOverlap="1">
+            <wp:simplePos x="0" y="0"/>
+            <wp:positionH relativeFrom="column">
+              <wp:posOffset>0</wp:posOffset>
+            </wp:positionH>
+            <wp:positionV relativeFrom="paragraph">
+              <wp:posOffset>-3175</wp:posOffset>
+            </wp:positionV>
+            <wp:extent cx="5731510" cy="3019425"/>
+            <wp:effectExtent l="0" t="0" r="2540" b="9525"/>
+            <wp:wrapTopAndBottom/>
+            <wp:docPr id="3" name="Picture 3"/>
+            <wp:cNvGraphicFramePr>
+              <a:graphicFrameLocks xmlns:a="http://schemas.openxmlformats.org/drawingml/2006/main" noChangeAspect="1"/>
+            </wp:cNvGraphicFramePr>
+            <a:graphic xmlns:a="http://schemas.openxmlformats.org/drawingml/2006/main">
+              <a:graphicData uri="http://schemas.openxmlformats.org/drawingml/2006/picture">
+                <pic:pic xmlns:pic="http://schemas.openxmlformats.org/drawingml/2006/picture">
+                  <pic:nvPicPr>
+                    <pic:cNvPr id="3" name="Component State Example3.png"/>
+                    <pic:cNvPicPr/>
+                  </pic:nvPicPr>
+                  <pic:blipFill>
+                    <a:blip r:embed="rId9">
+                      <a:extLst>
+                        <a:ext uri="{28A0092B-C50C-407E-A947-70E740481C1C}">
+                          <a14:useLocalDpi xmlns:a14="http://schemas.microsoft.com/office/drawing/2010/main" val="0"/>
+                        </a:ext>
+                      </a:extLst>
+                    </a:blip>
+                    <a:stretch>
+                      <a:fillRect/>
+                    </a:stretch>
+                  </pic:blipFill>
+                  <pic:spPr>
+                    <a:xfrm>
+                      <a:off x="0" y="0"/>
+                      <a:ext cx="5731510" cy="3019425"/>
+                    </a:xfrm>
+                    <a:prstGeom prst="rect">
+                      <a:avLst/>
+                    </a:prstGeom>
+                  </pic:spPr>
+                </pic:pic>
+              </a:graphicData>
+            </a:graphic>
+          </wp:anchor>
+        </w:drawing>
+      </w:r>
+    </w:p>
+    <w:p>
+      <w:pPr>
+        <w:rPr>
+          <w:rFonts w:ascii="Times New Roman" w:hAnsi="Times New Roman" w:cs="Times New Roman"/>
+          <w:sz w:val="32"/>
+          <w:szCs w:val="32"/>
+        </w:rPr>
+      </w:pPr>
+    </w:p>
+    <w:p>
+      <w:pPr>
+        <w:rPr>
+          <w:rFonts w:ascii="Times New Roman" w:hAnsi="Times New Roman" w:cs="Times New Roman"/>
+          <w:sz w:val="32"/>
+          <w:szCs w:val="32"/>
+        </w:rPr>
+      </w:pPr>
+    </w:p>
+    <w:p>
+      <w:pPr>
+        <w:rPr>
+          <w:rFonts w:ascii="Times New Roman" w:hAnsi="Times New Roman" w:cs="Times New Roman"/>
+          <w:sz w:val="32"/>
+          <w:szCs w:val="32"/>
+        </w:rPr>
+      </w:pPr>
+    </w:p>
+    <w:p>
+      <w:pPr>
+        <w:rPr>
+          <w:rFonts w:ascii="Times New Roman" w:hAnsi="Times New Roman" w:cs="Times New Roman"/>
+          <w:sz w:val="32"/>
+          <w:szCs w:val="32"/>
+        </w:rPr>
+      </w:pPr>
+    </w:p>
+    <w:p>
+      <w:pPr>
+        <w:rPr>
+          <w:rFonts w:ascii="Times New Roman" w:hAnsi="Times New Roman" w:cs="Times New Roman"/>
+          <w:sz w:val="32"/>
+          <w:szCs w:val="32"/>
+        </w:rPr>
+      </w:pPr>
+    </w:p>
+    <w:p>
+      <w:pPr>
+        <w:rPr>
+          <w:rFonts w:ascii="Times New Roman" w:hAnsi="Times New Roman" w:cs="Times New Roman"/>
+          <w:sz w:val="32"/>
+          <w:szCs w:val="32"/>
+        </w:rPr>
+      </w:pPr>
+    </w:p>
+    <w:p>
+      <w:pPr>
+        <w:rPr>
+          <w:rFonts w:ascii="Times New Roman" w:hAnsi="Times New Roman" w:cs="Times New Roman"/>
+          <w:sz w:val="32"/>
+          <w:szCs w:val="32"/>
+        </w:rPr>
+      </w:pPr>
+    </w:p>
+    <w:p>
+      <w:pPr>
+        <w:rPr>
+          <w:rFonts w:ascii="Times New Roman" w:hAnsi="Times New Roman" w:cs="Times New Roman"/>
+          <w:sz w:val="32"/>
+          <w:szCs w:val="32"/>
+        </w:rPr>
+      </w:pPr>
+    </w:p>
+    <w:p>
+      <w:pPr>
+        <w:rPr>
+          <w:rFonts w:ascii="Times New Roman" w:hAnsi="Times New Roman" w:cs="Times New Roman"/>
+          <w:sz w:val="32"/>
+          <w:szCs w:val="32"/>
+        </w:rPr>
+      </w:pPr>
+    </w:p>
+    <w:p>
+      <w:pPr>
+        <w:rPr>
+          <w:rFonts w:ascii="Times New Roman" w:hAnsi="Times New Roman" w:cs="Times New Roman"/>
+          <w:sz w:val="32"/>
+          <w:szCs w:val="32"/>
+        </w:rPr>
+      </w:pPr>
+    </w:p>
+    <w:p>
+      <w:pPr>
+        <w:rPr>
+          <w:rFonts w:ascii="Times New Roman" w:hAnsi="Times New Roman" w:cs="Times New Roman"/>
+          <w:sz w:val="32"/>
+          <w:szCs w:val="32"/>
+        </w:rPr>
+      </w:pPr>
+    </w:p>
+    <w:p>
+      <w:pPr>
+        <w:rPr>
+          <w:rFonts w:ascii="Times New Roman" w:hAnsi="Times New Roman" w:cs="Times New Roman"/>
+          <w:sz w:val="32"/>
+          <w:szCs w:val="32"/>
+        </w:rPr>
+      </w:pPr>
+    </w:p>
+    <w:p>
+      <w:pPr>
+        <w:rPr>
+          <w:rFonts w:ascii="Times New Roman" w:hAnsi="Times New Roman" w:cs="Times New Roman"/>
+          <w:sz w:val="32"/>
+          <w:szCs w:val="32"/>
+        </w:rPr>
+      </w:pPr>
+    </w:p>
+    <w:p>
+      <w:pPr>
+        <w:rPr>
+          <w:rFonts w:ascii="Times New Roman" w:hAnsi="Times New Roman" w:cs="Times New Roman"/>
+          <w:sz w:val="32"/>
+          <w:szCs w:val="32"/>
+        </w:rPr>
+      </w:pPr>
+    </w:p>
+    <w:p>
+      <w:pPr>
+        <w:jc w:val="center"/>
+        <w:rPr>
+          <w:rFonts w:ascii="Times New Roman" w:hAnsi="Times New Roman" w:cs="Times New Roman"/>
+          <w:sz w:val="32"/>
+          <w:szCs w:val="32"/>
         </w:rPr>
       </w:pPr>
       <w:r>
@@ -7384,8 +8092,2159 @@
           <w:bCs/>
           <w:sz w:val="32"/>
           <w:szCs w:val="32"/>
-        </w:rPr>
-        <w:t>Video 5. From 00:00</w:t>
+          <w:u w:val="single"/>
+        </w:rPr>
+        <w:lastRenderedPageBreak/>
+        <w:t>DOM EVENTS</w:t>
+      </w:r>
+    </w:p>
+    <w:p>
+      <w:pPr>
+        <w:pStyle w:val="ListParagraph"/>
+        <w:numPr>
+          <w:ilvl w:val="0"/>
+          <w:numId w:val="1"/>
+        </w:numPr>
+        <w:rPr>
+          <w:rFonts w:ascii="Times New Roman" w:hAnsi="Times New Roman" w:cs="Times New Roman"/>
+          <w:sz w:val="32"/>
+          <w:szCs w:val="32"/>
+        </w:rPr>
+      </w:pPr>
+      <w:r>
+        <w:rPr>
+          <w:rFonts w:ascii="Times New Roman" w:hAnsi="Times New Roman" w:cs="Times New Roman"/>
+          <w:sz w:val="32"/>
+          <w:szCs w:val="32"/>
+        </w:rPr>
+        <w:t>Whenever we chan</w:t>
+      </w:r>
+      <w:r>
+        <w:rPr>
+          <w:rFonts w:ascii="Times New Roman" w:hAnsi="Times New Roman" w:cs="Times New Roman"/>
+          <w:sz w:val="32"/>
+          <w:szCs w:val="32"/>
+        </w:rPr>
+        <w:t>ge state of a component, that component</w:t>
+      </w:r>
+      <w:r>
+        <w:rPr>
+          <w:rFonts w:ascii="Times New Roman" w:hAnsi="Times New Roman" w:cs="Times New Roman"/>
+          <w:sz w:val="32"/>
+          <w:szCs w:val="32"/>
+        </w:rPr>
+        <w:t xml:space="preserve"> will re-render</w:t>
+      </w:r>
+      <w:r>
+        <w:rPr>
+          <w:rFonts w:ascii="Times New Roman" w:hAnsi="Times New Roman" w:cs="Times New Roman"/>
+          <w:sz w:val="32"/>
+          <w:szCs w:val="32"/>
+        </w:rPr>
+        <w:t xml:space="preserve"> the template</w:t>
+      </w:r>
+      <w:r>
+        <w:rPr>
+          <w:rFonts w:ascii="Times New Roman" w:hAnsi="Times New Roman" w:cs="Times New Roman"/>
+          <w:sz w:val="32"/>
+          <w:szCs w:val="32"/>
+        </w:rPr>
+        <w:t xml:space="preserve"> to </w:t>
+      </w:r>
+      <w:r>
+        <w:rPr>
+          <w:rFonts w:ascii="Times New Roman" w:hAnsi="Times New Roman" w:cs="Times New Roman"/>
+          <w:sz w:val="32"/>
+          <w:szCs w:val="32"/>
+        </w:rPr>
+        <w:t xml:space="preserve">the </w:t>
+      </w:r>
+      <w:r>
+        <w:rPr>
+          <w:rFonts w:ascii="Times New Roman" w:hAnsi="Times New Roman" w:cs="Times New Roman"/>
+          <w:sz w:val="32"/>
+          <w:szCs w:val="32"/>
+        </w:rPr>
+        <w:t>DOM</w:t>
+      </w:r>
+      <w:r>
+        <w:rPr>
+          <w:rFonts w:ascii="Times New Roman" w:hAnsi="Times New Roman" w:cs="Times New Roman"/>
+          <w:sz w:val="32"/>
+          <w:szCs w:val="32"/>
+        </w:rPr>
+        <w:t xml:space="preserve"> to reflect change over webpage.</w:t>
+      </w:r>
+    </w:p>
+    <w:p>
+      <w:pPr>
+        <w:rPr>
+          <w:rFonts w:ascii="Times New Roman" w:hAnsi="Times New Roman" w:cs="Times New Roman"/>
+          <w:b/>
+          <w:bCs/>
+          <w:sz w:val="32"/>
+          <w:szCs w:val="32"/>
+        </w:rPr>
+      </w:pPr>
+    </w:p>
+    <w:p>
+      <w:pPr>
+        <w:rPr>
+          <w:rFonts w:ascii="Times New Roman" w:hAnsi="Times New Roman" w:cs="Times New Roman"/>
+          <w:b/>
+          <w:bCs/>
+          <w:sz w:val="32"/>
+          <w:szCs w:val="32"/>
+        </w:rPr>
+      </w:pPr>
+    </w:p>
+    <w:p>
+      <w:pPr>
+        <w:rPr>
+          <w:rFonts w:ascii="Times New Roman" w:hAnsi="Times New Roman" w:cs="Times New Roman"/>
+          <w:b/>
+          <w:bCs/>
+          <w:sz w:val="32"/>
+          <w:szCs w:val="32"/>
+        </w:rPr>
+      </w:pPr>
+    </w:p>
+    <w:p>
+      <w:pPr>
+        <w:rPr>
+          <w:rFonts w:ascii="Times New Roman" w:hAnsi="Times New Roman" w:cs="Times New Roman"/>
+          <w:b/>
+          <w:bCs/>
+          <w:sz w:val="32"/>
+          <w:szCs w:val="32"/>
+        </w:rPr>
+      </w:pPr>
+    </w:p>
+    <w:p>
+      <w:pPr>
+        <w:rPr>
+          <w:rFonts w:ascii="Times New Roman" w:hAnsi="Times New Roman" w:cs="Times New Roman"/>
+          <w:b/>
+          <w:bCs/>
+          <w:sz w:val="32"/>
+          <w:szCs w:val="32"/>
+        </w:rPr>
+      </w:pPr>
+    </w:p>
+    <w:p>
+      <w:pPr>
+        <w:rPr>
+          <w:rFonts w:ascii="Times New Roman" w:hAnsi="Times New Roman" w:cs="Times New Roman"/>
+          <w:b/>
+          <w:bCs/>
+          <w:sz w:val="32"/>
+          <w:szCs w:val="32"/>
+        </w:rPr>
+      </w:pPr>
+    </w:p>
+    <w:p>
+      <w:pPr>
+        <w:rPr>
+          <w:rFonts w:ascii="Times New Roman" w:hAnsi="Times New Roman" w:cs="Times New Roman"/>
+          <w:b/>
+          <w:bCs/>
+          <w:sz w:val="32"/>
+          <w:szCs w:val="32"/>
+        </w:rPr>
+      </w:pPr>
+    </w:p>
+    <w:p>
+      <w:pPr>
+        <w:rPr>
+          <w:rFonts w:ascii="Times New Roman" w:hAnsi="Times New Roman" w:cs="Times New Roman"/>
+          <w:b/>
+          <w:bCs/>
+          <w:sz w:val="32"/>
+          <w:szCs w:val="32"/>
+        </w:rPr>
+      </w:pPr>
+    </w:p>
+    <w:p>
+      <w:pPr>
+        <w:rPr>
+          <w:rFonts w:ascii="Times New Roman" w:hAnsi="Times New Roman" w:cs="Times New Roman"/>
+          <w:b/>
+          <w:bCs/>
+          <w:sz w:val="32"/>
+          <w:szCs w:val="32"/>
+        </w:rPr>
+      </w:pPr>
+    </w:p>
+    <w:p>
+      <w:pPr>
+        <w:rPr>
+          <w:rFonts w:ascii="Times New Roman" w:hAnsi="Times New Roman" w:cs="Times New Roman"/>
+          <w:b/>
+          <w:bCs/>
+          <w:sz w:val="32"/>
+          <w:szCs w:val="32"/>
+        </w:rPr>
+      </w:pPr>
+    </w:p>
+    <w:p>
+      <w:pPr>
+        <w:rPr>
+          <w:rFonts w:ascii="Times New Roman" w:hAnsi="Times New Roman" w:cs="Times New Roman"/>
+          <w:b/>
+          <w:bCs/>
+          <w:sz w:val="32"/>
+          <w:szCs w:val="32"/>
+        </w:rPr>
+      </w:pPr>
+    </w:p>
+    <w:p>
+      <w:pPr>
+        <w:rPr>
+          <w:rFonts w:ascii="Times New Roman" w:hAnsi="Times New Roman" w:cs="Times New Roman"/>
+          <w:b/>
+          <w:bCs/>
+          <w:sz w:val="32"/>
+          <w:szCs w:val="32"/>
+        </w:rPr>
+      </w:pPr>
+    </w:p>
+    <w:p>
+      <w:pPr>
+        <w:rPr>
+          <w:rFonts w:ascii="Times New Roman" w:hAnsi="Times New Roman" w:cs="Times New Roman"/>
+          <w:b/>
+          <w:bCs/>
+          <w:sz w:val="32"/>
+          <w:szCs w:val="32"/>
+        </w:rPr>
+      </w:pPr>
+    </w:p>
+    <w:p>
+      <w:pPr>
+        <w:rPr>
+          <w:rFonts w:ascii="Times New Roman" w:hAnsi="Times New Roman" w:cs="Times New Roman"/>
+          <w:b/>
+          <w:bCs/>
+          <w:sz w:val="32"/>
+          <w:szCs w:val="32"/>
+        </w:rPr>
+      </w:pPr>
+    </w:p>
+    <w:p>
+      <w:pPr>
+        <w:rPr>
+          <w:rFonts w:ascii="Times New Roman" w:hAnsi="Times New Roman" w:cs="Times New Roman"/>
+          <w:b/>
+          <w:bCs/>
+          <w:sz w:val="32"/>
+          <w:szCs w:val="32"/>
+        </w:rPr>
+      </w:pPr>
+    </w:p>
+    <w:p>
+      <w:pPr>
+        <w:rPr>
+          <w:rFonts w:ascii="Times New Roman" w:hAnsi="Times New Roman" w:cs="Times New Roman"/>
+          <w:b/>
+          <w:bCs/>
+          <w:sz w:val="32"/>
+          <w:szCs w:val="32"/>
+        </w:rPr>
+      </w:pPr>
+    </w:p>
+    <w:p>
+      <w:pPr>
+        <w:rPr>
+          <w:rFonts w:ascii="Times New Roman" w:hAnsi="Times New Roman" w:cs="Times New Roman"/>
+          <w:b/>
+          <w:bCs/>
+          <w:sz w:val="32"/>
+          <w:szCs w:val="32"/>
+        </w:rPr>
+      </w:pPr>
+    </w:p>
+    <w:p>
+      <w:pPr>
+        <w:rPr>
+          <w:rFonts w:ascii="Times New Roman" w:hAnsi="Times New Roman" w:cs="Times New Roman"/>
+          <w:b/>
+          <w:bCs/>
+          <w:sz w:val="32"/>
+          <w:szCs w:val="32"/>
+        </w:rPr>
+      </w:pPr>
+    </w:p>
+    <w:p>
+      <w:pPr>
+        <w:rPr>
+          <w:rFonts w:ascii="Times New Roman" w:hAnsi="Times New Roman" w:cs="Times New Roman"/>
+          <w:b/>
+          <w:bCs/>
+          <w:sz w:val="32"/>
+          <w:szCs w:val="32"/>
+        </w:rPr>
+      </w:pPr>
+    </w:p>
+    <w:p>
+      <w:pPr>
+        <w:rPr>
+          <w:rFonts w:ascii="Times New Roman" w:hAnsi="Times New Roman" w:cs="Times New Roman"/>
+          <w:b/>
+          <w:bCs/>
+          <w:sz w:val="32"/>
+          <w:szCs w:val="32"/>
+        </w:rPr>
+      </w:pPr>
+    </w:p>
+    <w:p>
+      <w:pPr>
+        <w:rPr>
+          <w:rFonts w:ascii="Times New Roman" w:hAnsi="Times New Roman" w:cs="Times New Roman"/>
+          <w:b/>
+          <w:bCs/>
+          <w:sz w:val="32"/>
+          <w:szCs w:val="32"/>
+        </w:rPr>
+      </w:pPr>
+    </w:p>
+    <w:p>
+      <w:pPr>
+        <w:jc w:val="center"/>
+        <w:rPr>
+          <w:rFonts w:ascii="Times New Roman" w:hAnsi="Times New Roman" w:cs="Times New Roman"/>
+          <w:sz w:val="32"/>
+          <w:szCs w:val="32"/>
+        </w:rPr>
+      </w:pPr>
+      <w:r>
+        <w:rPr>
+          <w:rFonts w:ascii="Times New Roman" w:hAnsi="Times New Roman" w:cs="Times New Roman"/>
+          <w:b/>
+          <w:bCs/>
+          <w:sz w:val="32"/>
+          <w:szCs w:val="32"/>
+          <w:u w:val="single"/>
+        </w:rPr>
+        <w:lastRenderedPageBreak/>
+        <w:t># 9 INTRO TO FORMS</w:t>
+      </w:r>
+    </w:p>
+    <w:p>
+      <w:pPr>
+        <w:rPr>
+          <w:rFonts w:ascii="Times New Roman" w:hAnsi="Times New Roman" w:cs="Times New Roman"/>
+          <w:sz w:val="32"/>
+          <w:szCs w:val="32"/>
+        </w:rPr>
+      </w:pPr>
+    </w:p>
+    <w:p>
+      <w:pPr>
+        <w:rPr>
+          <w:rFonts w:ascii="Times New Roman" w:hAnsi="Times New Roman" w:cs="Times New Roman"/>
+          <w:sz w:val="32"/>
+          <w:szCs w:val="32"/>
+        </w:rPr>
+      </w:pPr>
+    </w:p>
+    <w:p>
+      <w:pPr>
+        <w:rPr>
+          <w:rFonts w:ascii="Times New Roman" w:hAnsi="Times New Roman" w:cs="Times New Roman"/>
+          <w:sz w:val="32"/>
+          <w:szCs w:val="32"/>
+        </w:rPr>
+      </w:pPr>
+    </w:p>
+    <w:p>
+      <w:pPr>
+        <w:rPr>
+          <w:rFonts w:ascii="Times New Roman" w:hAnsi="Times New Roman" w:cs="Times New Roman"/>
+          <w:sz w:val="32"/>
+          <w:szCs w:val="32"/>
+        </w:rPr>
+      </w:pPr>
+    </w:p>
+    <w:p>
+      <w:pPr>
+        <w:rPr>
+          <w:rFonts w:ascii="Times New Roman" w:hAnsi="Times New Roman" w:cs="Times New Roman"/>
+          <w:sz w:val="32"/>
+          <w:szCs w:val="32"/>
+        </w:rPr>
+      </w:pPr>
+    </w:p>
+    <w:p>
+      <w:pPr>
+        <w:rPr>
+          <w:rFonts w:ascii="Times New Roman" w:hAnsi="Times New Roman" w:cs="Times New Roman"/>
+          <w:sz w:val="32"/>
+          <w:szCs w:val="32"/>
+        </w:rPr>
+      </w:pPr>
+    </w:p>
+    <w:p>
+      <w:pPr>
+        <w:rPr>
+          <w:rFonts w:ascii="Times New Roman" w:hAnsi="Times New Roman" w:cs="Times New Roman"/>
+          <w:sz w:val="32"/>
+          <w:szCs w:val="32"/>
+        </w:rPr>
+      </w:pPr>
+    </w:p>
+    <w:p>
+      <w:pPr>
+        <w:rPr>
+          <w:rFonts w:ascii="Times New Roman" w:hAnsi="Times New Roman" w:cs="Times New Roman"/>
+          <w:sz w:val="32"/>
+          <w:szCs w:val="32"/>
+        </w:rPr>
+      </w:pPr>
+    </w:p>
+    <w:p>
+      <w:pPr>
+        <w:rPr>
+          <w:rFonts w:ascii="Times New Roman" w:hAnsi="Times New Roman" w:cs="Times New Roman"/>
+          <w:sz w:val="32"/>
+          <w:szCs w:val="32"/>
+        </w:rPr>
+      </w:pPr>
+    </w:p>
+    <w:p>
+      <w:pPr>
+        <w:rPr>
+          <w:rFonts w:ascii="Times New Roman" w:hAnsi="Times New Roman" w:cs="Times New Roman"/>
+          <w:sz w:val="32"/>
+          <w:szCs w:val="32"/>
+        </w:rPr>
+      </w:pPr>
+    </w:p>
+    <w:p>
+      <w:pPr>
+        <w:rPr>
+          <w:rFonts w:ascii="Times New Roman" w:hAnsi="Times New Roman" w:cs="Times New Roman"/>
+          <w:sz w:val="32"/>
+          <w:szCs w:val="32"/>
+        </w:rPr>
+      </w:pPr>
+    </w:p>
+    <w:p>
+      <w:pPr>
+        <w:rPr>
+          <w:rFonts w:ascii="Times New Roman" w:hAnsi="Times New Roman" w:cs="Times New Roman"/>
+          <w:sz w:val="32"/>
+          <w:szCs w:val="32"/>
+        </w:rPr>
+      </w:pPr>
+    </w:p>
+    <w:p>
+      <w:pPr>
+        <w:rPr>
+          <w:rFonts w:ascii="Times New Roman" w:hAnsi="Times New Roman" w:cs="Times New Roman"/>
+          <w:sz w:val="32"/>
+          <w:szCs w:val="32"/>
+        </w:rPr>
+      </w:pPr>
+    </w:p>
+    <w:p>
+      <w:pPr>
+        <w:rPr>
+          <w:rFonts w:ascii="Times New Roman" w:hAnsi="Times New Roman" w:cs="Times New Roman"/>
+          <w:sz w:val="32"/>
+          <w:szCs w:val="32"/>
+        </w:rPr>
+      </w:pPr>
+    </w:p>
+    <w:p>
+      <w:pPr>
+        <w:rPr>
+          <w:rFonts w:ascii="Times New Roman" w:hAnsi="Times New Roman" w:cs="Times New Roman"/>
+          <w:sz w:val="32"/>
+          <w:szCs w:val="32"/>
+        </w:rPr>
+      </w:pPr>
+    </w:p>
+    <w:p>
+      <w:pPr>
+        <w:rPr>
+          <w:rFonts w:ascii="Times New Roman" w:hAnsi="Times New Roman" w:cs="Times New Roman"/>
+          <w:sz w:val="32"/>
+          <w:szCs w:val="32"/>
+        </w:rPr>
+      </w:pPr>
+    </w:p>
+    <w:p>
+      <w:pPr>
+        <w:rPr>
+          <w:rFonts w:ascii="Times New Roman" w:hAnsi="Times New Roman" w:cs="Times New Roman"/>
+          <w:sz w:val="32"/>
+          <w:szCs w:val="32"/>
+        </w:rPr>
+      </w:pPr>
+    </w:p>
+    <w:p>
+      <w:pPr>
+        <w:rPr>
+          <w:rFonts w:ascii="Times New Roman" w:hAnsi="Times New Roman" w:cs="Times New Roman"/>
+          <w:sz w:val="32"/>
+          <w:szCs w:val="32"/>
+        </w:rPr>
+      </w:pPr>
+    </w:p>
+    <w:p>
+      <w:pPr>
+        <w:rPr>
+          <w:rFonts w:ascii="Times New Roman" w:hAnsi="Times New Roman" w:cs="Times New Roman"/>
+          <w:sz w:val="32"/>
+          <w:szCs w:val="32"/>
+        </w:rPr>
+      </w:pPr>
+    </w:p>
+    <w:p>
+      <w:pPr>
+        <w:rPr>
+          <w:rFonts w:ascii="Times New Roman" w:hAnsi="Times New Roman" w:cs="Times New Roman"/>
+          <w:sz w:val="32"/>
+          <w:szCs w:val="32"/>
+        </w:rPr>
+      </w:pPr>
+    </w:p>
+    <w:p>
+      <w:pPr>
+        <w:rPr>
+          <w:rFonts w:ascii="Times New Roman" w:hAnsi="Times New Roman" w:cs="Times New Roman"/>
+          <w:sz w:val="32"/>
+          <w:szCs w:val="32"/>
+        </w:rPr>
+      </w:pPr>
+    </w:p>
+    <w:p>
+      <w:pPr>
+        <w:rPr>
+          <w:rFonts w:ascii="Times New Roman" w:hAnsi="Times New Roman" w:cs="Times New Roman"/>
+          <w:sz w:val="32"/>
+          <w:szCs w:val="32"/>
+        </w:rPr>
+      </w:pPr>
+    </w:p>
+    <w:p>
+      <w:pPr>
+        <w:rPr>
+          <w:rFonts w:ascii="Times New Roman" w:hAnsi="Times New Roman" w:cs="Times New Roman"/>
+          <w:sz w:val="32"/>
+          <w:szCs w:val="32"/>
+        </w:rPr>
+      </w:pPr>
+    </w:p>
+    <w:p>
+      <w:pPr>
+        <w:rPr>
+          <w:rFonts w:ascii="Times New Roman" w:hAnsi="Times New Roman" w:cs="Times New Roman"/>
+          <w:sz w:val="32"/>
+          <w:szCs w:val="32"/>
+        </w:rPr>
+      </w:pPr>
+    </w:p>
+    <w:p>
+      <w:pPr>
+        <w:jc w:val="center"/>
+        <w:rPr>
+          <w:rFonts w:ascii="Times New Roman" w:hAnsi="Times New Roman" w:cs="Times New Roman"/>
+          <w:b/>
+          <w:bCs/>
+          <w:sz w:val="32"/>
+          <w:szCs w:val="32"/>
+          <w:u w:val="single"/>
+        </w:rPr>
+      </w:pPr>
+      <w:r>
+        <w:rPr>
+          <w:rFonts w:ascii="Times New Roman" w:hAnsi="Times New Roman" w:cs="Times New Roman"/>
+          <w:b/>
+          <w:bCs/>
+          <w:sz w:val="32"/>
+          <w:szCs w:val="32"/>
+          <w:u w:val="single"/>
+        </w:rPr>
+        <w:lastRenderedPageBreak/>
+        <w:t># 10 CREATE REACT APP</w:t>
+      </w:r>
+    </w:p>
+    <w:p>
+      <w:pPr>
+        <w:pStyle w:val="ListParagraph"/>
+        <w:numPr>
+          <w:ilvl w:val="0"/>
+          <w:numId w:val="1"/>
+        </w:numPr>
+        <w:rPr>
+          <w:rFonts w:ascii="Times New Roman" w:hAnsi="Times New Roman" w:cs="Times New Roman"/>
+          <w:sz w:val="32"/>
+          <w:szCs w:val="32"/>
+        </w:rPr>
+      </w:pPr>
+      <w:r>
+        <w:rPr>
+          <w:rFonts w:ascii="Times New Roman" w:hAnsi="Times New Roman" w:cs="Times New Roman"/>
+          <w:sz w:val="32"/>
+          <w:szCs w:val="32"/>
+        </w:rPr>
+        <w:t>It is a command line tool to create full react application.</w:t>
+      </w:r>
+    </w:p>
+    <w:p>
+      <w:pPr>
+        <w:pStyle w:val="ListParagraph"/>
+        <w:numPr>
+          <w:ilvl w:val="0"/>
+          <w:numId w:val="1"/>
+        </w:numPr>
+        <w:rPr>
+          <w:rFonts w:ascii="Times New Roman" w:hAnsi="Times New Roman" w:cs="Times New Roman"/>
+          <w:sz w:val="32"/>
+          <w:szCs w:val="32"/>
+        </w:rPr>
+      </w:pPr>
+      <w:r>
+        <w:rPr>
+          <w:rFonts w:ascii="Times New Roman" w:hAnsi="Times New Roman" w:cs="Times New Roman"/>
+          <w:sz w:val="32"/>
+          <w:szCs w:val="32"/>
+        </w:rPr>
+        <w:t xml:space="preserve">Why we want to use it, because the way we are creating a react app earlier is better for small project with one component but when our project become complex, we need a robust development setup using </w:t>
+      </w:r>
+      <w:proofErr w:type="spellStart"/>
+      <w:r>
+        <w:rPr>
+          <w:rFonts w:ascii="Times New Roman" w:hAnsi="Times New Roman" w:cs="Times New Roman"/>
+          <w:sz w:val="32"/>
+          <w:szCs w:val="32"/>
+        </w:rPr>
+        <w:t>webpack</w:t>
+      </w:r>
+      <w:proofErr w:type="spellEnd"/>
+      <w:r>
+        <w:rPr>
+          <w:rFonts w:ascii="Times New Roman" w:hAnsi="Times New Roman" w:cs="Times New Roman"/>
+          <w:sz w:val="32"/>
+          <w:szCs w:val="32"/>
+        </w:rPr>
+        <w:t xml:space="preserve"> and babel. </w:t>
+      </w:r>
+    </w:p>
+    <w:p>
+      <w:pPr>
+        <w:pStyle w:val="ListParagraph"/>
+        <w:numPr>
+          <w:ilvl w:val="0"/>
+          <w:numId w:val="1"/>
+        </w:numPr>
+        <w:rPr>
+          <w:rFonts w:ascii="Times New Roman" w:hAnsi="Times New Roman" w:cs="Times New Roman"/>
+          <w:sz w:val="32"/>
+          <w:szCs w:val="32"/>
+        </w:rPr>
+      </w:pPr>
+      <w:r>
+        <w:rPr>
+          <w:rFonts w:ascii="Times New Roman" w:hAnsi="Times New Roman" w:cs="Times New Roman"/>
+          <w:sz w:val="32"/>
+          <w:szCs w:val="32"/>
+        </w:rPr>
+        <w:t xml:space="preserve">This </w:t>
+      </w:r>
+      <w:r>
+        <w:rPr>
+          <w:rFonts w:ascii="Times New Roman" w:hAnsi="Times New Roman" w:cs="Times New Roman"/>
+          <w:sz w:val="32"/>
+          <w:szCs w:val="32"/>
+        </w:rPr>
+        <w:t>will allow our application to use development server and ES6 features which are normally not supported by the browser.</w:t>
+      </w:r>
+    </w:p>
+    <w:p>
+      <w:pPr>
+        <w:pStyle w:val="ListParagraph"/>
+        <w:numPr>
+          <w:ilvl w:val="0"/>
+          <w:numId w:val="1"/>
+        </w:numPr>
+        <w:rPr>
+          <w:rFonts w:ascii="Times New Roman" w:hAnsi="Times New Roman" w:cs="Times New Roman"/>
+          <w:sz w:val="32"/>
+          <w:szCs w:val="32"/>
+        </w:rPr>
+      </w:pPr>
+      <w:r>
+        <w:rPr>
+          <w:rFonts w:ascii="Times New Roman" w:hAnsi="Times New Roman" w:cs="Times New Roman"/>
+          <w:sz w:val="32"/>
+          <w:szCs w:val="32"/>
+        </w:rPr>
+        <w:t>It will help us in keeping our code modular</w:t>
+      </w:r>
+    </w:p>
+    <w:p>
+      <w:pPr>
+        <w:pStyle w:val="ListParagraph"/>
+        <w:numPr>
+          <w:ilvl w:val="0"/>
+          <w:numId w:val="1"/>
+        </w:numPr>
+        <w:rPr>
+          <w:rFonts w:ascii="Times New Roman" w:hAnsi="Times New Roman" w:cs="Times New Roman"/>
+          <w:sz w:val="32"/>
+          <w:szCs w:val="32"/>
+        </w:rPr>
+      </w:pPr>
+      <w:r>
+        <w:rPr>
+          <w:rFonts w:ascii="Times New Roman" w:hAnsi="Times New Roman" w:cs="Times New Roman"/>
+          <w:sz w:val="32"/>
+          <w:szCs w:val="32"/>
+        </w:rPr>
+        <w:t>Allow us to use build tools to create optimized code.</w:t>
+      </w:r>
+    </w:p>
+    <w:p>
+      <w:pPr>
+        <w:pStyle w:val="ListParagraph"/>
+        <w:numPr>
+          <w:ilvl w:val="0"/>
+          <w:numId w:val="1"/>
+        </w:numPr>
+        <w:rPr>
+          <w:rFonts w:ascii="Times New Roman" w:hAnsi="Times New Roman" w:cs="Times New Roman"/>
+          <w:sz w:val="32"/>
+          <w:szCs w:val="32"/>
+        </w:rPr>
+      </w:pPr>
+      <w:r>
+        <w:rPr>
+          <w:rFonts w:ascii="Times New Roman" w:hAnsi="Times New Roman" w:cs="Times New Roman"/>
+          <w:sz w:val="32"/>
+          <w:szCs w:val="32"/>
+        </w:rPr>
+        <w:t>It’s not complex to get started with this setup, we just need to write a command on our command prompt and our setup will be ready to use.</w:t>
+      </w:r>
+    </w:p>
+    <w:p>
+      <w:pPr>
+        <w:rPr>
+          <w:rFonts w:ascii="Times New Roman" w:hAnsi="Times New Roman" w:cs="Times New Roman"/>
+          <w:sz w:val="32"/>
+          <w:szCs w:val="32"/>
+        </w:rPr>
+      </w:pPr>
+    </w:p>
+    <w:p>
+      <w:pPr>
+        <w:rPr>
+          <w:rFonts w:ascii="Times New Roman" w:hAnsi="Times New Roman" w:cs="Times New Roman"/>
+          <w:sz w:val="32"/>
+          <w:szCs w:val="32"/>
+        </w:rPr>
+      </w:pPr>
+    </w:p>
+    <w:p>
+      <w:pPr>
+        <w:rPr>
+          <w:rFonts w:ascii="Times New Roman" w:hAnsi="Times New Roman" w:cs="Times New Roman"/>
+          <w:sz w:val="32"/>
+          <w:szCs w:val="32"/>
+        </w:rPr>
+      </w:pPr>
+    </w:p>
+    <w:p>
+      <w:pPr>
+        <w:rPr>
+          <w:rFonts w:ascii="Times New Roman" w:hAnsi="Times New Roman" w:cs="Times New Roman"/>
+          <w:sz w:val="32"/>
+          <w:szCs w:val="32"/>
+        </w:rPr>
+      </w:pPr>
+    </w:p>
+    <w:p>
+      <w:pPr>
+        <w:rPr>
+          <w:rFonts w:ascii="Times New Roman" w:hAnsi="Times New Roman" w:cs="Times New Roman"/>
+          <w:sz w:val="32"/>
+          <w:szCs w:val="32"/>
+        </w:rPr>
+      </w:pPr>
+    </w:p>
+    <w:p>
+      <w:pPr>
+        <w:rPr>
+          <w:rFonts w:ascii="Times New Roman" w:hAnsi="Times New Roman" w:cs="Times New Roman"/>
+          <w:sz w:val="32"/>
+          <w:szCs w:val="32"/>
+        </w:rPr>
+      </w:pPr>
+    </w:p>
+    <w:p>
+      <w:pPr>
+        <w:rPr>
+          <w:rFonts w:ascii="Times New Roman" w:hAnsi="Times New Roman" w:cs="Times New Roman"/>
+          <w:sz w:val="32"/>
+          <w:szCs w:val="32"/>
+        </w:rPr>
+      </w:pPr>
+    </w:p>
+    <w:p>
+      <w:pPr>
+        <w:rPr>
+          <w:rFonts w:ascii="Times New Roman" w:hAnsi="Times New Roman" w:cs="Times New Roman"/>
+          <w:sz w:val="32"/>
+          <w:szCs w:val="32"/>
+        </w:rPr>
+      </w:pPr>
+    </w:p>
+    <w:p>
+      <w:pPr>
+        <w:rPr>
+          <w:rFonts w:ascii="Times New Roman" w:hAnsi="Times New Roman" w:cs="Times New Roman"/>
+          <w:sz w:val="32"/>
+          <w:szCs w:val="32"/>
+        </w:rPr>
+      </w:pPr>
+    </w:p>
+    <w:p>
+      <w:pPr>
+        <w:rPr>
+          <w:rFonts w:ascii="Times New Roman" w:hAnsi="Times New Roman" w:cs="Times New Roman"/>
+          <w:sz w:val="32"/>
+          <w:szCs w:val="32"/>
+        </w:rPr>
+      </w:pPr>
+    </w:p>
+    <w:p>
+      <w:pPr>
+        <w:rPr>
+          <w:rFonts w:ascii="Times New Roman" w:hAnsi="Times New Roman" w:cs="Times New Roman"/>
+          <w:sz w:val="32"/>
+          <w:szCs w:val="32"/>
+        </w:rPr>
+      </w:pPr>
+    </w:p>
+    <w:p>
+      <w:pPr>
+        <w:rPr>
+          <w:rFonts w:ascii="Times New Roman" w:hAnsi="Times New Roman" w:cs="Times New Roman"/>
+          <w:sz w:val="32"/>
+          <w:szCs w:val="32"/>
+        </w:rPr>
+      </w:pPr>
+    </w:p>
+    <w:p>
+      <w:pPr>
+        <w:rPr>
+          <w:rFonts w:ascii="Times New Roman" w:hAnsi="Times New Roman" w:cs="Times New Roman"/>
+          <w:sz w:val="32"/>
+          <w:szCs w:val="32"/>
+        </w:rPr>
+      </w:pPr>
+    </w:p>
+    <w:p>
+      <w:pPr>
+        <w:rPr>
+          <w:rFonts w:ascii="Times New Roman" w:hAnsi="Times New Roman" w:cs="Times New Roman"/>
+          <w:sz w:val="32"/>
+          <w:szCs w:val="32"/>
+        </w:rPr>
+      </w:pPr>
+    </w:p>
+    <w:p>
+      <w:pPr>
+        <w:rPr>
+          <w:rFonts w:ascii="Times New Roman" w:hAnsi="Times New Roman" w:cs="Times New Roman"/>
+          <w:sz w:val="32"/>
+          <w:szCs w:val="32"/>
+        </w:rPr>
+      </w:pPr>
+    </w:p>
+    <w:p>
+      <w:pPr>
+        <w:jc w:val="center"/>
+        <w:rPr>
+          <w:rFonts w:ascii="Times New Roman" w:hAnsi="Times New Roman" w:cs="Times New Roman"/>
+          <w:sz w:val="32"/>
+          <w:szCs w:val="32"/>
+        </w:rPr>
+      </w:pPr>
+      <w:r>
+        <w:rPr>
+          <w:rFonts w:ascii="Times New Roman" w:hAnsi="Times New Roman" w:cs="Times New Roman"/>
+          <w:b/>
+          <w:bCs/>
+          <w:sz w:val="32"/>
+          <w:szCs w:val="32"/>
+          <w:u w:val="single"/>
+        </w:rPr>
+        <w:lastRenderedPageBreak/>
+        <w:t># 13 PROPS</w:t>
+      </w:r>
+    </w:p>
+    <w:p>
+      <w:pPr>
+        <w:pStyle w:val="ListParagraph"/>
+        <w:numPr>
+          <w:ilvl w:val="0"/>
+          <w:numId w:val="1"/>
+        </w:numPr>
+        <w:rPr>
+          <w:rFonts w:ascii="Times New Roman" w:hAnsi="Times New Roman" w:cs="Times New Roman"/>
+          <w:sz w:val="32"/>
+          <w:szCs w:val="32"/>
+        </w:rPr>
+      </w:pPr>
+      <w:r>
+        <w:rPr>
+          <w:rFonts w:ascii="Times New Roman" w:hAnsi="Times New Roman" w:cs="Times New Roman"/>
+          <w:sz w:val="32"/>
+          <w:szCs w:val="32"/>
+        </w:rPr>
+        <w:t xml:space="preserve">Props are a way for </w:t>
+      </w:r>
+      <w:r>
+        <w:rPr>
+          <w:rFonts w:ascii="Times New Roman" w:hAnsi="Times New Roman" w:cs="Times New Roman"/>
+          <w:sz w:val="32"/>
+          <w:szCs w:val="32"/>
+        </w:rPr>
+        <w:t xml:space="preserve">us to transfer data from one </w:t>
+      </w:r>
+      <w:r>
+        <w:rPr>
+          <w:rFonts w:ascii="Times New Roman" w:hAnsi="Times New Roman" w:cs="Times New Roman"/>
+          <w:sz w:val="32"/>
+          <w:szCs w:val="32"/>
+        </w:rPr>
+        <w:t xml:space="preserve">component </w:t>
+      </w:r>
+      <w:r>
+        <w:rPr>
+          <w:rFonts w:ascii="Times New Roman" w:hAnsi="Times New Roman" w:cs="Times New Roman"/>
+          <w:sz w:val="32"/>
+          <w:szCs w:val="32"/>
+        </w:rPr>
+        <w:t>(parent component) to another component (child component).</w:t>
+      </w:r>
+    </w:p>
+    <w:p>
+      <w:pPr>
+        <w:pStyle w:val="ListParagraph"/>
+        <w:numPr>
+          <w:ilvl w:val="0"/>
+          <w:numId w:val="1"/>
+        </w:numPr>
+        <w:rPr>
+          <w:rFonts w:ascii="Times New Roman" w:hAnsi="Times New Roman" w:cs="Times New Roman"/>
+          <w:sz w:val="32"/>
+          <w:szCs w:val="32"/>
+        </w:rPr>
+      </w:pPr>
+      <w:r>
+        <w:rPr>
+          <w:rFonts w:ascii="Times New Roman" w:hAnsi="Times New Roman" w:cs="Times New Roman"/>
+          <w:sz w:val="32"/>
+          <w:szCs w:val="32"/>
+        </w:rPr>
+        <w:t>We us</w:t>
+      </w:r>
+      <w:r>
+        <w:rPr>
+          <w:rFonts w:ascii="Times New Roman" w:hAnsi="Times New Roman" w:cs="Times New Roman"/>
+          <w:sz w:val="32"/>
+          <w:szCs w:val="32"/>
+        </w:rPr>
+        <w:t>e props because it increases code reusability.</w:t>
+      </w:r>
+    </w:p>
+    <w:p>
+      <w:pPr>
+        <w:rPr>
+          <w:rFonts w:ascii="Times New Roman" w:hAnsi="Times New Roman" w:cs="Times New Roman"/>
+          <w:sz w:val="32"/>
+          <w:szCs w:val="32"/>
+        </w:rPr>
+      </w:pPr>
+    </w:p>
+    <w:p>
+      <w:pPr>
+        <w:rPr>
+          <w:rFonts w:ascii="Times New Roman" w:hAnsi="Times New Roman" w:cs="Times New Roman"/>
+          <w:sz w:val="32"/>
+          <w:szCs w:val="32"/>
+        </w:rPr>
+      </w:pPr>
+    </w:p>
+    <w:p>
+      <w:pPr>
+        <w:rPr>
+          <w:rFonts w:ascii="Times New Roman" w:hAnsi="Times New Roman" w:cs="Times New Roman"/>
+          <w:sz w:val="32"/>
+          <w:szCs w:val="32"/>
+        </w:rPr>
+      </w:pPr>
+    </w:p>
+    <w:p>
+      <w:pPr>
+        <w:rPr>
+          <w:rFonts w:ascii="Times New Roman" w:hAnsi="Times New Roman" w:cs="Times New Roman"/>
+          <w:sz w:val="32"/>
+          <w:szCs w:val="32"/>
+        </w:rPr>
+      </w:pPr>
+    </w:p>
+    <w:p>
+      <w:pPr>
+        <w:rPr>
+          <w:rFonts w:ascii="Times New Roman" w:hAnsi="Times New Roman" w:cs="Times New Roman"/>
+          <w:sz w:val="32"/>
+          <w:szCs w:val="32"/>
+        </w:rPr>
+      </w:pPr>
+    </w:p>
+    <w:p>
+      <w:pPr>
+        <w:rPr>
+          <w:rFonts w:ascii="Times New Roman" w:hAnsi="Times New Roman" w:cs="Times New Roman"/>
+          <w:sz w:val="32"/>
+          <w:szCs w:val="32"/>
+        </w:rPr>
+      </w:pPr>
+    </w:p>
+    <w:p>
+      <w:pPr>
+        <w:rPr>
+          <w:rFonts w:ascii="Times New Roman" w:hAnsi="Times New Roman" w:cs="Times New Roman"/>
+          <w:sz w:val="32"/>
+          <w:szCs w:val="32"/>
+        </w:rPr>
+      </w:pPr>
+    </w:p>
+    <w:p>
+      <w:pPr>
+        <w:rPr>
+          <w:rFonts w:ascii="Times New Roman" w:hAnsi="Times New Roman" w:cs="Times New Roman"/>
+          <w:sz w:val="32"/>
+          <w:szCs w:val="32"/>
+        </w:rPr>
+      </w:pPr>
+    </w:p>
+    <w:p>
+      <w:pPr>
+        <w:rPr>
+          <w:rFonts w:ascii="Times New Roman" w:hAnsi="Times New Roman" w:cs="Times New Roman"/>
+          <w:sz w:val="32"/>
+          <w:szCs w:val="32"/>
+        </w:rPr>
+      </w:pPr>
+    </w:p>
+    <w:p>
+      <w:pPr>
+        <w:rPr>
+          <w:rFonts w:ascii="Times New Roman" w:hAnsi="Times New Roman" w:cs="Times New Roman"/>
+          <w:sz w:val="32"/>
+          <w:szCs w:val="32"/>
+        </w:rPr>
+      </w:pPr>
+    </w:p>
+    <w:p>
+      <w:pPr>
+        <w:rPr>
+          <w:rFonts w:ascii="Times New Roman" w:hAnsi="Times New Roman" w:cs="Times New Roman"/>
+          <w:sz w:val="32"/>
+          <w:szCs w:val="32"/>
+        </w:rPr>
+      </w:pPr>
+    </w:p>
+    <w:p>
+      <w:pPr>
+        <w:rPr>
+          <w:rFonts w:ascii="Times New Roman" w:hAnsi="Times New Roman" w:cs="Times New Roman"/>
+          <w:sz w:val="32"/>
+          <w:szCs w:val="32"/>
+        </w:rPr>
+      </w:pPr>
+    </w:p>
+    <w:p>
+      <w:pPr>
+        <w:rPr>
+          <w:rFonts w:ascii="Times New Roman" w:hAnsi="Times New Roman" w:cs="Times New Roman"/>
+          <w:sz w:val="32"/>
+          <w:szCs w:val="32"/>
+        </w:rPr>
+      </w:pPr>
+    </w:p>
+    <w:p>
+      <w:pPr>
+        <w:rPr>
+          <w:rFonts w:ascii="Times New Roman" w:hAnsi="Times New Roman" w:cs="Times New Roman"/>
+          <w:sz w:val="32"/>
+          <w:szCs w:val="32"/>
+        </w:rPr>
+      </w:pPr>
+    </w:p>
+    <w:p>
+      <w:pPr>
+        <w:rPr>
+          <w:rFonts w:ascii="Times New Roman" w:hAnsi="Times New Roman" w:cs="Times New Roman"/>
+          <w:sz w:val="32"/>
+          <w:szCs w:val="32"/>
+        </w:rPr>
+      </w:pPr>
+    </w:p>
+    <w:p>
+      <w:pPr>
+        <w:rPr>
+          <w:rFonts w:ascii="Times New Roman" w:hAnsi="Times New Roman" w:cs="Times New Roman"/>
+          <w:sz w:val="32"/>
+          <w:szCs w:val="32"/>
+        </w:rPr>
+      </w:pPr>
+    </w:p>
+    <w:p>
+      <w:pPr>
+        <w:rPr>
+          <w:rFonts w:ascii="Times New Roman" w:hAnsi="Times New Roman" w:cs="Times New Roman"/>
+          <w:sz w:val="32"/>
+          <w:szCs w:val="32"/>
+        </w:rPr>
+      </w:pPr>
+    </w:p>
+    <w:p>
+      <w:pPr>
+        <w:rPr>
+          <w:rFonts w:ascii="Times New Roman" w:hAnsi="Times New Roman" w:cs="Times New Roman"/>
+          <w:sz w:val="32"/>
+          <w:szCs w:val="32"/>
+        </w:rPr>
+      </w:pPr>
+    </w:p>
+    <w:p>
+      <w:pPr>
+        <w:rPr>
+          <w:rFonts w:ascii="Times New Roman" w:hAnsi="Times New Roman" w:cs="Times New Roman"/>
+          <w:sz w:val="32"/>
+          <w:szCs w:val="32"/>
+        </w:rPr>
+      </w:pPr>
+    </w:p>
+    <w:p>
+      <w:pPr>
+        <w:rPr>
+          <w:rFonts w:ascii="Times New Roman" w:hAnsi="Times New Roman" w:cs="Times New Roman"/>
+          <w:sz w:val="32"/>
+          <w:szCs w:val="32"/>
+        </w:rPr>
+      </w:pPr>
+    </w:p>
+    <w:p>
+      <w:pPr>
+        <w:rPr>
+          <w:rFonts w:ascii="Times New Roman" w:hAnsi="Times New Roman" w:cs="Times New Roman"/>
+          <w:sz w:val="32"/>
+          <w:szCs w:val="32"/>
+        </w:rPr>
+      </w:pPr>
+    </w:p>
+    <w:p>
+      <w:pPr>
+        <w:jc w:val="center"/>
+        <w:rPr>
+          <w:rFonts w:ascii="Times New Roman" w:hAnsi="Times New Roman" w:cs="Times New Roman"/>
+          <w:sz w:val="32"/>
+          <w:szCs w:val="32"/>
+        </w:rPr>
+      </w:pPr>
+      <w:r>
+        <w:rPr>
+          <w:rFonts w:ascii="Times New Roman" w:hAnsi="Times New Roman" w:cs="Times New Roman"/>
+          <w:b/>
+          <w:bCs/>
+          <w:sz w:val="32"/>
+          <w:szCs w:val="32"/>
+          <w:u w:val="single"/>
+        </w:rPr>
+        <w:lastRenderedPageBreak/>
+        <w:t># 14 OUTPUTTING LIST</w:t>
+      </w:r>
+    </w:p>
+    <w:p>
+      <w:pPr>
+        <w:pStyle w:val="ListParagraph"/>
+        <w:numPr>
+          <w:ilvl w:val="0"/>
+          <w:numId w:val="1"/>
+        </w:numPr>
+        <w:rPr>
+          <w:rFonts w:ascii="Times New Roman" w:hAnsi="Times New Roman" w:cs="Times New Roman"/>
+          <w:sz w:val="32"/>
+          <w:szCs w:val="32"/>
+        </w:rPr>
+      </w:pPr>
+      <w:r>
+        <w:rPr>
+          <w:rFonts w:ascii="Times New Roman" w:hAnsi="Times New Roman" w:cs="Times New Roman"/>
+          <w:sz w:val="32"/>
+          <w:szCs w:val="32"/>
+        </w:rPr>
+        <w:t>Use state and pass array of object from parent to child component.</w:t>
+      </w:r>
+    </w:p>
+    <w:p>
+      <w:pPr>
+        <w:rPr>
+          <w:rFonts w:ascii="Times New Roman" w:hAnsi="Times New Roman" w:cs="Times New Roman"/>
+          <w:sz w:val="32"/>
+          <w:szCs w:val="32"/>
+        </w:rPr>
+      </w:pPr>
+    </w:p>
+    <w:p>
+      <w:pPr>
+        <w:rPr>
+          <w:rFonts w:ascii="Times New Roman" w:hAnsi="Times New Roman" w:cs="Times New Roman"/>
+          <w:sz w:val="32"/>
+          <w:szCs w:val="32"/>
+        </w:rPr>
+      </w:pPr>
+    </w:p>
+    <w:p>
+      <w:pPr>
+        <w:rPr>
+          <w:rFonts w:ascii="Times New Roman" w:hAnsi="Times New Roman" w:cs="Times New Roman"/>
+          <w:sz w:val="32"/>
+          <w:szCs w:val="32"/>
+        </w:rPr>
+      </w:pPr>
+    </w:p>
+    <w:p>
+      <w:pPr>
+        <w:rPr>
+          <w:rFonts w:ascii="Times New Roman" w:hAnsi="Times New Roman" w:cs="Times New Roman"/>
+          <w:sz w:val="32"/>
+          <w:szCs w:val="32"/>
+        </w:rPr>
+      </w:pPr>
+    </w:p>
+    <w:p>
+      <w:pPr>
+        <w:rPr>
+          <w:rFonts w:ascii="Times New Roman" w:hAnsi="Times New Roman" w:cs="Times New Roman"/>
+          <w:sz w:val="32"/>
+          <w:szCs w:val="32"/>
+        </w:rPr>
+      </w:pPr>
+    </w:p>
+    <w:p>
+      <w:pPr>
+        <w:rPr>
+          <w:rFonts w:ascii="Times New Roman" w:hAnsi="Times New Roman" w:cs="Times New Roman"/>
+          <w:sz w:val="32"/>
+          <w:szCs w:val="32"/>
+        </w:rPr>
+      </w:pPr>
+    </w:p>
+    <w:p>
+      <w:pPr>
+        <w:rPr>
+          <w:rFonts w:ascii="Times New Roman" w:hAnsi="Times New Roman" w:cs="Times New Roman"/>
+          <w:sz w:val="32"/>
+          <w:szCs w:val="32"/>
+        </w:rPr>
+      </w:pPr>
+    </w:p>
+    <w:p>
+      <w:pPr>
+        <w:rPr>
+          <w:rFonts w:ascii="Times New Roman" w:hAnsi="Times New Roman" w:cs="Times New Roman"/>
+          <w:sz w:val="32"/>
+          <w:szCs w:val="32"/>
+        </w:rPr>
+      </w:pPr>
+    </w:p>
+    <w:p>
+      <w:pPr>
+        <w:rPr>
+          <w:rFonts w:ascii="Times New Roman" w:hAnsi="Times New Roman" w:cs="Times New Roman"/>
+          <w:sz w:val="32"/>
+          <w:szCs w:val="32"/>
+        </w:rPr>
+      </w:pPr>
+    </w:p>
+    <w:p>
+      <w:pPr>
+        <w:rPr>
+          <w:rFonts w:ascii="Times New Roman" w:hAnsi="Times New Roman" w:cs="Times New Roman"/>
+          <w:sz w:val="32"/>
+          <w:szCs w:val="32"/>
+        </w:rPr>
+      </w:pPr>
+    </w:p>
+    <w:p>
+      <w:pPr>
+        <w:rPr>
+          <w:rFonts w:ascii="Times New Roman" w:hAnsi="Times New Roman" w:cs="Times New Roman"/>
+          <w:sz w:val="32"/>
+          <w:szCs w:val="32"/>
+        </w:rPr>
+      </w:pPr>
+    </w:p>
+    <w:p>
+      <w:pPr>
+        <w:rPr>
+          <w:rFonts w:ascii="Times New Roman" w:hAnsi="Times New Roman" w:cs="Times New Roman"/>
+          <w:sz w:val="32"/>
+          <w:szCs w:val="32"/>
+        </w:rPr>
+      </w:pPr>
+    </w:p>
+    <w:p>
+      <w:pPr>
+        <w:rPr>
+          <w:rFonts w:ascii="Times New Roman" w:hAnsi="Times New Roman" w:cs="Times New Roman"/>
+          <w:sz w:val="32"/>
+          <w:szCs w:val="32"/>
+        </w:rPr>
+      </w:pPr>
+    </w:p>
+    <w:p>
+      <w:pPr>
+        <w:rPr>
+          <w:rFonts w:ascii="Times New Roman" w:hAnsi="Times New Roman" w:cs="Times New Roman"/>
+          <w:sz w:val="32"/>
+          <w:szCs w:val="32"/>
+        </w:rPr>
+      </w:pPr>
+    </w:p>
+    <w:p>
+      <w:pPr>
+        <w:rPr>
+          <w:rFonts w:ascii="Times New Roman" w:hAnsi="Times New Roman" w:cs="Times New Roman"/>
+          <w:sz w:val="32"/>
+          <w:szCs w:val="32"/>
+        </w:rPr>
+      </w:pPr>
+    </w:p>
+    <w:p>
+      <w:pPr>
+        <w:rPr>
+          <w:rFonts w:ascii="Times New Roman" w:hAnsi="Times New Roman" w:cs="Times New Roman"/>
+          <w:sz w:val="32"/>
+          <w:szCs w:val="32"/>
+        </w:rPr>
+      </w:pPr>
+    </w:p>
+    <w:p>
+      <w:pPr>
+        <w:rPr>
+          <w:rFonts w:ascii="Times New Roman" w:hAnsi="Times New Roman" w:cs="Times New Roman"/>
+          <w:sz w:val="32"/>
+          <w:szCs w:val="32"/>
+        </w:rPr>
+      </w:pPr>
+    </w:p>
+    <w:p>
+      <w:pPr>
+        <w:rPr>
+          <w:rFonts w:ascii="Times New Roman" w:hAnsi="Times New Roman" w:cs="Times New Roman"/>
+          <w:sz w:val="32"/>
+          <w:szCs w:val="32"/>
+        </w:rPr>
+      </w:pPr>
+    </w:p>
+    <w:p>
+      <w:pPr>
+        <w:rPr>
+          <w:rFonts w:ascii="Times New Roman" w:hAnsi="Times New Roman" w:cs="Times New Roman"/>
+          <w:sz w:val="32"/>
+          <w:szCs w:val="32"/>
+        </w:rPr>
+      </w:pPr>
+    </w:p>
+    <w:p>
+      <w:pPr>
+        <w:rPr>
+          <w:rFonts w:ascii="Times New Roman" w:hAnsi="Times New Roman" w:cs="Times New Roman"/>
+          <w:sz w:val="32"/>
+          <w:szCs w:val="32"/>
+        </w:rPr>
+      </w:pPr>
+    </w:p>
+    <w:p>
+      <w:pPr>
+        <w:rPr>
+          <w:rFonts w:ascii="Times New Roman" w:hAnsi="Times New Roman" w:cs="Times New Roman"/>
+          <w:sz w:val="32"/>
+          <w:szCs w:val="32"/>
+        </w:rPr>
+      </w:pPr>
+    </w:p>
+    <w:p>
+      <w:pPr>
+        <w:rPr>
+          <w:rFonts w:ascii="Times New Roman" w:hAnsi="Times New Roman" w:cs="Times New Roman"/>
+          <w:sz w:val="32"/>
+          <w:szCs w:val="32"/>
+        </w:rPr>
+      </w:pPr>
+    </w:p>
+    <w:p>
+      <w:pPr>
+        <w:jc w:val="center"/>
+        <w:rPr>
+          <w:rFonts w:ascii="Times New Roman" w:hAnsi="Times New Roman" w:cs="Times New Roman"/>
+          <w:sz w:val="32"/>
+          <w:szCs w:val="32"/>
+        </w:rPr>
+      </w:pPr>
+      <w:r>
+        <w:rPr>
+          <w:rFonts w:ascii="Times New Roman" w:hAnsi="Times New Roman" w:cs="Times New Roman"/>
+          <w:b/>
+          <w:bCs/>
+          <w:sz w:val="32"/>
+          <w:szCs w:val="32"/>
+          <w:u w:val="single"/>
+        </w:rPr>
+        <w:lastRenderedPageBreak/>
+        <w:t># 15 STATELESS COMPONENTS</w:t>
+      </w:r>
+    </w:p>
+    <w:p>
+      <w:pPr>
+        <w:pStyle w:val="ListParagraph"/>
+        <w:numPr>
+          <w:ilvl w:val="0"/>
+          <w:numId w:val="1"/>
+        </w:numPr>
+        <w:rPr>
+          <w:rFonts w:ascii="Times New Roman" w:hAnsi="Times New Roman" w:cs="Times New Roman"/>
+          <w:sz w:val="32"/>
+          <w:szCs w:val="32"/>
+        </w:rPr>
+      </w:pPr>
+      <w:r>
+        <w:rPr>
+          <w:rFonts w:ascii="Times New Roman" w:hAnsi="Times New Roman" w:cs="Times New Roman"/>
+          <w:sz w:val="32"/>
+          <w:szCs w:val="32"/>
+        </w:rPr>
+        <w:t>There are two types of components: -</w:t>
+      </w:r>
+    </w:p>
+    <w:p>
+      <w:pPr>
+        <w:pStyle w:val="ListParagraph"/>
+        <w:numPr>
+          <w:ilvl w:val="1"/>
+          <w:numId w:val="1"/>
+        </w:numPr>
+        <w:rPr>
+          <w:rFonts w:ascii="Times New Roman" w:hAnsi="Times New Roman" w:cs="Times New Roman"/>
+          <w:sz w:val="32"/>
+          <w:szCs w:val="32"/>
+        </w:rPr>
+      </w:pPr>
+      <w:r>
+        <w:rPr>
+          <w:rFonts w:ascii="Times New Roman" w:hAnsi="Times New Roman" w:cs="Times New Roman"/>
+          <w:sz w:val="32"/>
+          <w:szCs w:val="32"/>
+        </w:rPr>
+        <w:t>Containers</w:t>
+      </w:r>
+      <w:r>
+        <w:rPr>
+          <w:rFonts w:ascii="Times New Roman" w:hAnsi="Times New Roman" w:cs="Times New Roman"/>
+          <w:sz w:val="32"/>
+          <w:szCs w:val="32"/>
+        </w:rPr>
+        <w:t xml:space="preserve"> components</w:t>
+      </w:r>
+    </w:p>
+    <w:p>
+      <w:pPr>
+        <w:pStyle w:val="ListParagraph"/>
+        <w:numPr>
+          <w:ilvl w:val="1"/>
+          <w:numId w:val="1"/>
+        </w:numPr>
+        <w:rPr>
+          <w:rFonts w:ascii="Times New Roman" w:hAnsi="Times New Roman" w:cs="Times New Roman"/>
+          <w:sz w:val="32"/>
+          <w:szCs w:val="32"/>
+        </w:rPr>
+      </w:pPr>
+      <w:r>
+        <w:rPr>
+          <w:rFonts w:ascii="Times New Roman" w:hAnsi="Times New Roman" w:cs="Times New Roman"/>
+          <w:sz w:val="32"/>
+          <w:szCs w:val="32"/>
+        </w:rPr>
+        <w:t>UI components</w:t>
+      </w:r>
+    </w:p>
+    <w:p>
+      <w:pPr>
+        <w:pStyle w:val="ListParagraph"/>
+        <w:numPr>
+          <w:ilvl w:val="0"/>
+          <w:numId w:val="1"/>
+        </w:numPr>
+        <w:rPr>
+          <w:rFonts w:ascii="Times New Roman" w:hAnsi="Times New Roman" w:cs="Times New Roman"/>
+          <w:sz w:val="32"/>
+          <w:szCs w:val="32"/>
+        </w:rPr>
+      </w:pPr>
+      <w:r>
+        <w:rPr>
+          <w:rFonts w:ascii="Times New Roman" w:hAnsi="Times New Roman" w:cs="Times New Roman"/>
+          <w:sz w:val="32"/>
+          <w:szCs w:val="32"/>
+        </w:rPr>
+        <w:t>Containers Components: -</w:t>
+      </w:r>
+    </w:p>
+    <w:p>
+      <w:pPr>
+        <w:pStyle w:val="ListParagraph"/>
+        <w:numPr>
+          <w:ilvl w:val="1"/>
+          <w:numId w:val="1"/>
+        </w:numPr>
+        <w:rPr>
+          <w:rFonts w:ascii="Times New Roman" w:hAnsi="Times New Roman" w:cs="Times New Roman"/>
+          <w:sz w:val="32"/>
+          <w:szCs w:val="32"/>
+        </w:rPr>
+      </w:pPr>
+      <w:r>
+        <w:rPr>
+          <w:rFonts w:ascii="Times New Roman" w:hAnsi="Times New Roman" w:cs="Times New Roman"/>
+          <w:sz w:val="32"/>
+          <w:szCs w:val="32"/>
+        </w:rPr>
+        <w:t>These are the components which are not generally concerned with the UI or looks of our application.</w:t>
+      </w:r>
+    </w:p>
+    <w:p>
+      <w:pPr>
+        <w:pStyle w:val="ListParagraph"/>
+        <w:numPr>
+          <w:ilvl w:val="1"/>
+          <w:numId w:val="1"/>
+        </w:numPr>
+        <w:rPr>
+          <w:rFonts w:ascii="Times New Roman" w:hAnsi="Times New Roman" w:cs="Times New Roman"/>
+          <w:sz w:val="32"/>
+          <w:szCs w:val="32"/>
+        </w:rPr>
+      </w:pPr>
+      <w:r>
+        <w:rPr>
+          <w:rFonts w:ascii="Times New Roman" w:hAnsi="Times New Roman" w:cs="Times New Roman"/>
+          <w:sz w:val="32"/>
+          <w:szCs w:val="32"/>
+        </w:rPr>
+        <w:t>N</w:t>
+      </w:r>
+      <w:r>
+        <w:rPr>
+          <w:rFonts w:ascii="Times New Roman" w:hAnsi="Times New Roman" w:cs="Times New Roman"/>
+          <w:sz w:val="32"/>
+          <w:szCs w:val="32"/>
+        </w:rPr>
+        <w:t>ormally contain state of data.</w:t>
+      </w:r>
+    </w:p>
+    <w:p>
+      <w:pPr>
+        <w:pStyle w:val="ListParagraph"/>
+        <w:numPr>
+          <w:ilvl w:val="1"/>
+          <w:numId w:val="1"/>
+        </w:numPr>
+        <w:rPr>
+          <w:rFonts w:ascii="Times New Roman" w:hAnsi="Times New Roman" w:cs="Times New Roman"/>
+          <w:sz w:val="32"/>
+          <w:szCs w:val="32"/>
+        </w:rPr>
+      </w:pPr>
+      <w:r>
+        <w:rPr>
+          <w:rFonts w:ascii="Times New Roman" w:hAnsi="Times New Roman" w:cs="Times New Roman"/>
+          <w:sz w:val="32"/>
+          <w:szCs w:val="32"/>
+        </w:rPr>
+        <w:t>S</w:t>
+      </w:r>
+      <w:r>
+        <w:rPr>
+          <w:rFonts w:ascii="Times New Roman" w:hAnsi="Times New Roman" w:cs="Times New Roman"/>
+          <w:sz w:val="32"/>
+          <w:szCs w:val="32"/>
+        </w:rPr>
+        <w:t>erve as data sources.</w:t>
+      </w:r>
+    </w:p>
+    <w:p>
+      <w:pPr>
+        <w:pStyle w:val="ListParagraph"/>
+        <w:numPr>
+          <w:ilvl w:val="1"/>
+          <w:numId w:val="1"/>
+        </w:numPr>
+        <w:rPr>
+          <w:rFonts w:ascii="Times New Roman" w:hAnsi="Times New Roman" w:cs="Times New Roman"/>
+          <w:sz w:val="32"/>
+          <w:szCs w:val="32"/>
+        </w:rPr>
+      </w:pPr>
+      <w:r>
+        <w:rPr>
+          <w:rFonts w:ascii="Times New Roman" w:hAnsi="Times New Roman" w:cs="Times New Roman"/>
+          <w:sz w:val="32"/>
+          <w:szCs w:val="32"/>
+        </w:rPr>
+        <w:t>Can have lifecycle hooks</w:t>
+      </w:r>
+    </w:p>
+    <w:p>
+      <w:pPr>
+        <w:pStyle w:val="ListParagraph"/>
+        <w:numPr>
+          <w:ilvl w:val="1"/>
+          <w:numId w:val="1"/>
+        </w:numPr>
+        <w:rPr>
+          <w:rFonts w:ascii="Times New Roman" w:hAnsi="Times New Roman" w:cs="Times New Roman"/>
+          <w:sz w:val="32"/>
+          <w:szCs w:val="32"/>
+        </w:rPr>
+      </w:pPr>
+      <w:r>
+        <w:rPr>
+          <w:rFonts w:ascii="Times New Roman" w:hAnsi="Times New Roman" w:cs="Times New Roman"/>
+          <w:sz w:val="32"/>
+          <w:szCs w:val="32"/>
+        </w:rPr>
+        <w:t>We use classes to create container components.</w:t>
+      </w:r>
+    </w:p>
+    <w:p>
+      <w:pPr>
+        <w:pStyle w:val="ListParagraph"/>
+        <w:numPr>
+          <w:ilvl w:val="1"/>
+          <w:numId w:val="1"/>
+        </w:numPr>
+        <w:rPr>
+          <w:rFonts w:ascii="Times New Roman" w:hAnsi="Times New Roman" w:cs="Times New Roman"/>
+          <w:sz w:val="32"/>
+          <w:szCs w:val="32"/>
+        </w:rPr>
+      </w:pPr>
+      <w:r>
+        <w:rPr>
+          <w:rFonts w:ascii="Times New Roman" w:hAnsi="Times New Roman" w:cs="Times New Roman"/>
+          <w:sz w:val="32"/>
+          <w:szCs w:val="32"/>
+        </w:rPr>
+        <w:t>These are also called class based components.</w:t>
+      </w:r>
+    </w:p>
+    <w:p>
+      <w:pPr>
+        <w:pStyle w:val="ListParagraph"/>
+        <w:numPr>
+          <w:ilvl w:val="0"/>
+          <w:numId w:val="1"/>
+        </w:numPr>
+        <w:rPr>
+          <w:rFonts w:ascii="Times New Roman" w:hAnsi="Times New Roman" w:cs="Times New Roman"/>
+          <w:sz w:val="32"/>
+          <w:szCs w:val="32"/>
+        </w:rPr>
+      </w:pPr>
+      <w:r>
+        <w:rPr>
+          <w:rFonts w:ascii="Times New Roman" w:hAnsi="Times New Roman" w:cs="Times New Roman"/>
+          <w:sz w:val="32"/>
+          <w:szCs w:val="32"/>
+        </w:rPr>
+        <w:t>UI Components: -</w:t>
+      </w:r>
+    </w:p>
+    <w:p>
+      <w:pPr>
+        <w:pStyle w:val="ListParagraph"/>
+        <w:numPr>
+          <w:ilvl w:val="1"/>
+          <w:numId w:val="1"/>
+        </w:numPr>
+        <w:rPr>
+          <w:rFonts w:ascii="Times New Roman" w:hAnsi="Times New Roman" w:cs="Times New Roman"/>
+          <w:sz w:val="32"/>
+          <w:szCs w:val="32"/>
+        </w:rPr>
+      </w:pPr>
+      <w:r>
+        <w:rPr>
+          <w:rFonts w:ascii="Times New Roman" w:hAnsi="Times New Roman" w:cs="Times New Roman"/>
+          <w:sz w:val="32"/>
+          <w:szCs w:val="32"/>
+        </w:rPr>
+        <w:t>Don’t contain state</w:t>
+      </w:r>
+    </w:p>
+    <w:p>
+      <w:pPr>
+        <w:pStyle w:val="ListParagraph"/>
+        <w:numPr>
+          <w:ilvl w:val="1"/>
+          <w:numId w:val="1"/>
+        </w:numPr>
+        <w:rPr>
+          <w:rFonts w:ascii="Times New Roman" w:hAnsi="Times New Roman" w:cs="Times New Roman"/>
+          <w:sz w:val="32"/>
+          <w:szCs w:val="32"/>
+        </w:rPr>
+      </w:pPr>
+      <w:r>
+        <w:rPr>
+          <w:rFonts w:ascii="Times New Roman" w:hAnsi="Times New Roman" w:cs="Times New Roman"/>
+          <w:sz w:val="32"/>
+          <w:szCs w:val="32"/>
+        </w:rPr>
+        <w:t>They receives all of their data from props, pr</w:t>
+      </w:r>
+      <w:r>
+        <w:rPr>
+          <w:rFonts w:ascii="Times New Roman" w:hAnsi="Times New Roman" w:cs="Times New Roman"/>
+          <w:sz w:val="32"/>
+          <w:szCs w:val="32"/>
+        </w:rPr>
+        <w:t>obably from container component because they have state, they contain data and they can pass data to UI components as props.</w:t>
+      </w:r>
+    </w:p>
+    <w:p>
+      <w:pPr>
+        <w:pStyle w:val="ListParagraph"/>
+        <w:numPr>
+          <w:ilvl w:val="1"/>
+          <w:numId w:val="1"/>
+        </w:numPr>
+        <w:rPr>
+          <w:rFonts w:ascii="Times New Roman" w:hAnsi="Times New Roman" w:cs="Times New Roman"/>
+          <w:sz w:val="32"/>
+          <w:szCs w:val="32"/>
+        </w:rPr>
+      </w:pPr>
+      <w:r>
+        <w:rPr>
+          <w:rFonts w:ascii="Times New Roman" w:hAnsi="Times New Roman" w:cs="Times New Roman"/>
+          <w:sz w:val="32"/>
+          <w:szCs w:val="32"/>
+        </w:rPr>
+        <w:t>They generally don’t have state of their own.</w:t>
+      </w:r>
+    </w:p>
+    <w:p>
+      <w:pPr>
+        <w:pStyle w:val="ListParagraph"/>
+        <w:numPr>
+          <w:ilvl w:val="1"/>
+          <w:numId w:val="1"/>
+        </w:numPr>
+        <w:rPr>
+          <w:rFonts w:ascii="Times New Roman" w:hAnsi="Times New Roman" w:cs="Times New Roman"/>
+          <w:sz w:val="32"/>
+          <w:szCs w:val="32"/>
+        </w:rPr>
+      </w:pPr>
+      <w:r>
+        <w:rPr>
+          <w:rFonts w:ascii="Times New Roman" w:hAnsi="Times New Roman" w:cs="Times New Roman"/>
+          <w:sz w:val="32"/>
+          <w:szCs w:val="32"/>
+        </w:rPr>
+        <w:t>They are primarily concerned with UI of component, how the component is presented to the user in the web page.</w:t>
+      </w:r>
+    </w:p>
+    <w:p>
+      <w:pPr>
+        <w:pStyle w:val="ListParagraph"/>
+        <w:numPr>
+          <w:ilvl w:val="1"/>
+          <w:numId w:val="1"/>
+        </w:numPr>
+        <w:rPr>
+          <w:rFonts w:ascii="Times New Roman" w:hAnsi="Times New Roman" w:cs="Times New Roman"/>
+          <w:sz w:val="32"/>
+          <w:szCs w:val="32"/>
+        </w:rPr>
+      </w:pPr>
+      <w:r>
+        <w:rPr>
+          <w:rFonts w:ascii="Times New Roman" w:hAnsi="Times New Roman" w:cs="Times New Roman"/>
+          <w:sz w:val="32"/>
+          <w:szCs w:val="32"/>
+        </w:rPr>
+        <w:t>Generally, we use functions to create UI component instead of classes.</w:t>
+      </w:r>
+    </w:p>
+    <w:p>
+      <w:pPr>
+        <w:pStyle w:val="ListParagraph"/>
+        <w:numPr>
+          <w:ilvl w:val="1"/>
+          <w:numId w:val="1"/>
+        </w:numPr>
+        <w:rPr>
+          <w:rFonts w:ascii="Times New Roman" w:hAnsi="Times New Roman" w:cs="Times New Roman"/>
+          <w:sz w:val="32"/>
+          <w:szCs w:val="32"/>
+        </w:rPr>
+      </w:pPr>
+      <w:r>
+        <w:rPr>
+          <w:rFonts w:ascii="Times New Roman" w:hAnsi="Times New Roman" w:cs="Times New Roman"/>
+          <w:sz w:val="32"/>
+          <w:szCs w:val="32"/>
+        </w:rPr>
+        <w:t>They are also known as UI components, stateless components, functional components.</w:t>
+      </w:r>
+    </w:p>
+    <w:p>
+      <w:pPr>
+        <w:rPr>
+          <w:rFonts w:ascii="Times New Roman" w:hAnsi="Times New Roman" w:cs="Times New Roman"/>
+          <w:sz w:val="32"/>
+          <w:szCs w:val="32"/>
+        </w:rPr>
+      </w:pPr>
+    </w:p>
+    <w:p>
+      <w:pPr>
+        <w:rPr>
+          <w:rFonts w:ascii="Times New Roman" w:hAnsi="Times New Roman" w:cs="Times New Roman"/>
+          <w:sz w:val="32"/>
+          <w:szCs w:val="32"/>
+        </w:rPr>
+      </w:pPr>
+    </w:p>
+    <w:p>
+      <w:pPr>
+        <w:rPr>
+          <w:rFonts w:ascii="Times New Roman" w:hAnsi="Times New Roman" w:cs="Times New Roman"/>
+          <w:sz w:val="32"/>
+          <w:szCs w:val="32"/>
+        </w:rPr>
+      </w:pPr>
+    </w:p>
+    <w:p>
+      <w:pPr>
+        <w:rPr>
+          <w:rFonts w:ascii="Times New Roman" w:hAnsi="Times New Roman" w:cs="Times New Roman"/>
+          <w:sz w:val="32"/>
+          <w:szCs w:val="32"/>
+        </w:rPr>
+      </w:pPr>
+    </w:p>
+    <w:p>
+      <w:pPr>
+        <w:rPr>
+          <w:rFonts w:ascii="Times New Roman" w:hAnsi="Times New Roman" w:cs="Times New Roman"/>
+          <w:sz w:val="32"/>
+          <w:szCs w:val="32"/>
+        </w:rPr>
+      </w:pPr>
+    </w:p>
+    <w:p>
+      <w:pPr>
+        <w:rPr>
+          <w:rFonts w:ascii="Times New Roman" w:hAnsi="Times New Roman" w:cs="Times New Roman"/>
+          <w:sz w:val="32"/>
+          <w:szCs w:val="32"/>
+        </w:rPr>
+      </w:pPr>
+    </w:p>
+    <w:p>
+      <w:pPr>
+        <w:rPr>
+          <w:rFonts w:ascii="Times New Roman" w:hAnsi="Times New Roman" w:cs="Times New Roman"/>
+          <w:sz w:val="32"/>
+          <w:szCs w:val="32"/>
+        </w:rPr>
+      </w:pPr>
+    </w:p>
+    <w:p>
+      <w:pPr>
+        <w:rPr>
+          <w:rFonts w:ascii="Times New Roman" w:hAnsi="Times New Roman" w:cs="Times New Roman"/>
+          <w:sz w:val="32"/>
+          <w:szCs w:val="32"/>
+        </w:rPr>
+      </w:pPr>
+      <w:r>
+        <w:rPr>
+          <w:rFonts w:ascii="Times New Roman" w:hAnsi="Times New Roman" w:cs="Times New Roman"/>
+          <w:sz w:val="32"/>
+          <w:szCs w:val="32"/>
+        </w:rPr>
+        <w:lastRenderedPageBreak/>
+        <w:t>For Example: - A simple application may look like this:</w:t>
+      </w:r>
+    </w:p>
+    <w:p>
+      <w:pPr>
+        <w:rPr>
+          <w:rFonts w:ascii="Times New Roman" w:hAnsi="Times New Roman" w:cs="Times New Roman"/>
+          <w:sz w:val="32"/>
+          <w:szCs w:val="32"/>
+        </w:rPr>
+      </w:pPr>
+      <w:r>
+        <w:rPr>
+          <w:rFonts w:ascii="Times New Roman" w:hAnsi="Times New Roman" w:cs="Times New Roman"/>
+          <w:noProof/>
+          <w:sz w:val="32"/>
+          <w:szCs w:val="32"/>
+          <w:lang w:eastAsia="en-IN"/>
+        </w:rPr>
+        <w:drawing>
+          <wp:anchor distT="0" distB="0" distL="114300" distR="114300" simplePos="0" relativeHeight="251661312" behindDoc="0" locked="0" layoutInCell="1" allowOverlap="1">
+            <wp:simplePos x="0" y="0"/>
+            <wp:positionH relativeFrom="column">
+              <wp:posOffset>0</wp:posOffset>
+            </wp:positionH>
+            <wp:positionV relativeFrom="paragraph">
+              <wp:posOffset>-3175</wp:posOffset>
+            </wp:positionV>
+            <wp:extent cx="5731510" cy="2666365"/>
+            <wp:effectExtent l="0" t="0" r="2540" b="635"/>
+            <wp:wrapTopAndBottom/>
+            <wp:docPr id="4" name="Picture 4"/>
+            <wp:cNvGraphicFramePr>
+              <a:graphicFrameLocks xmlns:a="http://schemas.openxmlformats.org/drawingml/2006/main" noChangeAspect="1"/>
+            </wp:cNvGraphicFramePr>
+            <a:graphic xmlns:a="http://schemas.openxmlformats.org/drawingml/2006/main">
+              <a:graphicData uri="http://schemas.openxmlformats.org/drawingml/2006/picture">
+                <pic:pic xmlns:pic="http://schemas.openxmlformats.org/drawingml/2006/picture">
+                  <pic:nvPicPr>
+                    <pic:cNvPr id="4" name="Container Vs UI component.png"/>
+                    <pic:cNvPicPr/>
+                  </pic:nvPicPr>
+                  <pic:blipFill>
+                    <a:blip r:embed="rId10">
+                      <a:extLst>
+                        <a:ext uri="{28A0092B-C50C-407E-A947-70E740481C1C}">
+                          <a14:useLocalDpi xmlns:a14="http://schemas.microsoft.com/office/drawing/2010/main" val="0"/>
+                        </a:ext>
+                      </a:extLst>
+                    </a:blip>
+                    <a:stretch>
+                      <a:fillRect/>
+                    </a:stretch>
+                  </pic:blipFill>
+                  <pic:spPr>
+                    <a:xfrm>
+                      <a:off x="0" y="0"/>
+                      <a:ext cx="5731510" cy="2666365"/>
+                    </a:xfrm>
+                    <a:prstGeom prst="rect">
+                      <a:avLst/>
+                    </a:prstGeom>
+                  </pic:spPr>
+                </pic:pic>
+              </a:graphicData>
+            </a:graphic>
+          </wp:anchor>
+        </w:drawing>
+      </w:r>
+    </w:p>
+    <w:p>
+      <w:pPr>
+        <w:rPr>
+          <w:rFonts w:ascii="Times New Roman" w:hAnsi="Times New Roman" w:cs="Times New Roman"/>
+          <w:sz w:val="32"/>
+          <w:szCs w:val="32"/>
+        </w:rPr>
+      </w:pPr>
+    </w:p>
+    <w:p>
+      <w:pPr>
+        <w:rPr>
+          <w:rFonts w:ascii="Times New Roman" w:hAnsi="Times New Roman" w:cs="Times New Roman"/>
+          <w:sz w:val="32"/>
+          <w:szCs w:val="32"/>
+        </w:rPr>
+      </w:pPr>
+    </w:p>
+    <w:p>
+      <w:pPr>
+        <w:rPr>
+          <w:rFonts w:ascii="Times New Roman" w:hAnsi="Times New Roman" w:cs="Times New Roman"/>
+          <w:sz w:val="32"/>
+          <w:szCs w:val="32"/>
+        </w:rPr>
+      </w:pPr>
+    </w:p>
+    <w:p>
+      <w:pPr>
+        <w:rPr>
+          <w:rFonts w:ascii="Times New Roman" w:hAnsi="Times New Roman" w:cs="Times New Roman"/>
+          <w:sz w:val="32"/>
+          <w:szCs w:val="32"/>
+        </w:rPr>
+      </w:pPr>
+    </w:p>
+    <w:p>
+      <w:pPr>
+        <w:rPr>
+          <w:rFonts w:ascii="Times New Roman" w:hAnsi="Times New Roman" w:cs="Times New Roman"/>
+          <w:sz w:val="32"/>
+          <w:szCs w:val="32"/>
+        </w:rPr>
+      </w:pPr>
+    </w:p>
+    <w:p>
+      <w:pPr>
+        <w:rPr>
+          <w:rFonts w:ascii="Times New Roman" w:hAnsi="Times New Roman" w:cs="Times New Roman"/>
+          <w:sz w:val="32"/>
+          <w:szCs w:val="32"/>
+        </w:rPr>
+      </w:pPr>
+    </w:p>
+    <w:p>
+      <w:pPr>
+        <w:rPr>
+          <w:rFonts w:ascii="Times New Roman" w:hAnsi="Times New Roman" w:cs="Times New Roman"/>
+          <w:sz w:val="32"/>
+          <w:szCs w:val="32"/>
+        </w:rPr>
+      </w:pPr>
+    </w:p>
+    <w:p>
+      <w:pPr>
+        <w:rPr>
+          <w:rFonts w:ascii="Times New Roman" w:hAnsi="Times New Roman" w:cs="Times New Roman"/>
+          <w:sz w:val="32"/>
+          <w:szCs w:val="32"/>
+        </w:rPr>
+      </w:pPr>
+    </w:p>
+    <w:p>
+      <w:pPr>
+        <w:rPr>
+          <w:rFonts w:ascii="Times New Roman" w:hAnsi="Times New Roman" w:cs="Times New Roman"/>
+          <w:sz w:val="32"/>
+          <w:szCs w:val="32"/>
+        </w:rPr>
+      </w:pPr>
+    </w:p>
+    <w:p>
+      <w:pPr>
+        <w:rPr>
+          <w:rFonts w:ascii="Times New Roman" w:hAnsi="Times New Roman" w:cs="Times New Roman"/>
+          <w:sz w:val="32"/>
+          <w:szCs w:val="32"/>
+        </w:rPr>
+      </w:pPr>
+    </w:p>
+    <w:p>
+      <w:pPr>
+        <w:rPr>
+          <w:rFonts w:ascii="Times New Roman" w:hAnsi="Times New Roman" w:cs="Times New Roman"/>
+          <w:sz w:val="32"/>
+          <w:szCs w:val="32"/>
+        </w:rPr>
+      </w:pPr>
+    </w:p>
+    <w:p>
+      <w:pPr>
+        <w:rPr>
+          <w:rFonts w:ascii="Times New Roman" w:hAnsi="Times New Roman" w:cs="Times New Roman"/>
+          <w:sz w:val="32"/>
+          <w:szCs w:val="32"/>
+        </w:rPr>
+      </w:pPr>
+    </w:p>
+    <w:p>
+      <w:pPr>
+        <w:rPr>
+          <w:rFonts w:ascii="Times New Roman" w:hAnsi="Times New Roman" w:cs="Times New Roman"/>
+          <w:sz w:val="32"/>
+          <w:szCs w:val="32"/>
+        </w:rPr>
+      </w:pPr>
+    </w:p>
+    <w:p>
+      <w:pPr>
+        <w:rPr>
+          <w:rFonts w:ascii="Times New Roman" w:hAnsi="Times New Roman" w:cs="Times New Roman"/>
+          <w:sz w:val="32"/>
+          <w:szCs w:val="32"/>
+        </w:rPr>
+      </w:pPr>
+    </w:p>
+    <w:p>
+      <w:pPr>
+        <w:rPr>
+          <w:rFonts w:ascii="Times New Roman" w:hAnsi="Times New Roman" w:cs="Times New Roman"/>
+          <w:sz w:val="32"/>
+          <w:szCs w:val="32"/>
+        </w:rPr>
+      </w:pPr>
+    </w:p>
+    <w:p>
+      <w:pPr>
+        <w:jc w:val="center"/>
+        <w:rPr>
+          <w:rFonts w:ascii="Times New Roman" w:hAnsi="Times New Roman" w:cs="Times New Roman"/>
+          <w:sz w:val="32"/>
+          <w:szCs w:val="32"/>
+        </w:rPr>
+      </w:pPr>
+      <w:r>
+        <w:rPr>
+          <w:rFonts w:ascii="Times New Roman" w:hAnsi="Times New Roman" w:cs="Times New Roman"/>
+          <w:b/>
+          <w:bCs/>
+          <w:sz w:val="32"/>
+          <w:szCs w:val="32"/>
+          <w:u w:val="single"/>
+        </w:rPr>
+        <w:lastRenderedPageBreak/>
+        <w:t>CONVENTIONS</w:t>
+      </w:r>
+    </w:p>
+    <w:p>
+      <w:pPr>
+        <w:pStyle w:val="ListParagraph"/>
+        <w:numPr>
+          <w:ilvl w:val="0"/>
+          <w:numId w:val="1"/>
+        </w:numPr>
+        <w:rPr>
+          <w:rFonts w:ascii="Times New Roman" w:hAnsi="Times New Roman" w:cs="Times New Roman"/>
+          <w:sz w:val="32"/>
+          <w:szCs w:val="32"/>
+        </w:rPr>
+      </w:pPr>
+      <w:r>
+        <w:rPr>
+          <w:rFonts w:ascii="Times New Roman" w:hAnsi="Times New Roman" w:cs="Times New Roman"/>
+          <w:sz w:val="32"/>
+          <w:szCs w:val="32"/>
+        </w:rPr>
+        <w:t>File name must start with a capital letter.</w:t>
       </w:r>
       <w:bookmarkStart w:id="0" w:name="_GoBack"/>
       <w:bookmarkEnd w:id="0"/>

</xml_diff>